<commit_message>
Corrigir e ajustar documentação conforme orientação do professor.
</commit_message>
<xml_diff>
--- a/planejamento/DP_Plano_Projeto.docx
+++ b/planejamento/DP_Plano_Projeto.docx
@@ -74,7 +74,7 @@
         <w:gridCol w:w="1701"/>
         <w:gridCol w:w="1544"/>
         <w:gridCol w:w="2851"/>
-        <w:gridCol w:w="2357"/>
+        <w:gridCol w:w="2584"/>
       </w:tblGrid>
       <w:tr>
         <w:tc>
@@ -278,6 +278,16 @@
                 <w:szCs w:val="20"/>
               </w:rPr>
             </w:pPr>
+            <w:hyperlink r:id="rId8" w:history="1">
+              <w:r>
+                <w:rPr>
+                  <w:rStyle w:val="Hyperlink"/>
+                  <w:sz w:val="20"/>
+                  <w:szCs w:val="20"/>
+                </w:rPr>
+                <w:t>Waltson.silva@hotmail.com</w:t>
+              </w:r>
+            </w:hyperlink>
           </w:p>
         </w:tc>
       </w:tr>
@@ -365,6 +375,16 @@
                 <w:szCs w:val="20"/>
               </w:rPr>
             </w:pPr>
+            <w:hyperlink r:id="rId9" w:history="1">
+              <w:r>
+                <w:rPr>
+                  <w:rStyle w:val="Hyperlink"/>
+                  <w:sz w:val="20"/>
+                  <w:szCs w:val="20"/>
+                </w:rPr>
+                <w:t>dj_adrianodez@hotmail.com</w:t>
+              </w:r>
+            </w:hyperlink>
           </w:p>
         </w:tc>
       </w:tr>
@@ -479,7 +499,7 @@
       <w:r>
         <w:t xml:space="preserve">O ciclo de vida do projeto será baseado no OpenUP, cuja definição é atualmente de responsabilidade da equipe do Eclipse Foundation. A instância do processo para fins de acompanhamento está disponível na web através da URL </w:t>
       </w:r>
-      <w:hyperlink r:id="rId8" w:history="1">
+      <w:hyperlink r:id="rId10" w:history="1">
         <w:r>
           <w:rPr>
             <w:rStyle w:val="Hyperlink"/>
@@ -599,7 +619,25 @@
         <w:jc w:val="both"/>
       </w:pPr>
       <w:r>
-        <w:t>O acompanhamento das atividades será a cada dois dias com as atividades de desenvolvimento e semanalmente para atualizar o progresso do projeto. O artefato utilizado para o acompanhamento das atividade é a Lista de itens de trabalho,o estado atual e as horas trabalhadas serão atualizadas pelo responsável.</w:t>
+        <w:t xml:space="preserve">O acompanhamento das atividades será a cada dois dias com as atividades de desenvolvimento e semanalmente para atualizar o progresso do projeto. O artefato utilizado para o acompanhamento </w:t>
+      </w:r>
+      <w:r>
+        <w:t>das atividades</w:t>
+      </w:r>
+      <w:r>
+        <w:t xml:space="preserve"> é a Lista de itens de </w:t>
+      </w:r>
+      <w:r>
+        <w:t xml:space="preserve">trabalho, </w:t>
+      </w:r>
+      <w:r>
+        <w:t xml:space="preserve">o estado atual e as horas trabalhadas serão </w:t>
+      </w:r>
+      <w:r>
+        <w:t>atualizados</w:t>
+      </w:r>
+      <w:r>
+        <w:t xml:space="preserve"> pelo responsável.</w:t>
       </w:r>
     </w:p>
     <w:p>
@@ -990,8 +1028,13 @@
               </w:numPr>
               <w:spacing w:before="60"/>
             </w:pPr>
-            <w:r>
-              <w:t>Implementar o protótipo das interfaces</w:t>
+            <w:proofErr w:type="gramStart"/>
+            <w:r>
+              <w:t>Implementar</w:t>
+            </w:r>
+            <w:proofErr w:type="gramEnd"/>
+            <w:r>
+              <w:t xml:space="preserve"> o protótipo das interfaces</w:t>
             </w:r>
           </w:p>
         </w:tc>
@@ -1031,9 +1074,6 @@
               <w:ind w:left="0"/>
               <w:jc w:val="center"/>
             </w:pPr>
-            <w:r>
-              <w:t>15</w:t>
-            </w:r>
           </w:p>
         </w:tc>
       </w:tr>
@@ -1077,7 +1117,15 @@
               <w:pStyle w:val="PargrafodaLista"/>
             </w:pPr>
             <w:r>
-              <w:t>Objetivo: Refinar os requisitos e Implementar,</w:t>
+              <w:t xml:space="preserve">Objetivo: Refinar os requisitos e </w:t>
+            </w:r>
+            <w:proofErr w:type="gramStart"/>
+            <w:r>
+              <w:t>Implementar</w:t>
+            </w:r>
+            <w:proofErr w:type="gramEnd"/>
+            <w:r>
+              <w:t>,</w:t>
             </w:r>
           </w:p>
           <w:p>
@@ -1085,7 +1133,13 @@
               <w:pStyle w:val="PargrafodaLista"/>
             </w:pPr>
             <w:r>
-              <w:t xml:space="preserve">Alterar Plano de Interação, Lista de Itens, Plano de Projeto  </w:t>
+              <w:t xml:space="preserve">Alterar Plano de Interação, Lista de Itens, Plano de </w:t>
+            </w:r>
+            <w:r>
+              <w:t>Projeto.</w:t>
+            </w:r>
+            <w:r>
+              <w:t xml:space="preserve">  </w:t>
             </w:r>
           </w:p>
           <w:p/>
@@ -1209,7 +1263,15 @@
               <w:ind w:left="0"/>
             </w:pPr>
             <w:r>
-              <w:t>04/05/2015  a 15/06/2015</w:t>
+              <w:t>04/05/2015</w:t>
+            </w:r>
+            <w:proofErr w:type="gramStart"/>
+            <w:r>
+              <w:t xml:space="preserve">  </w:t>
+            </w:r>
+            <w:proofErr w:type="gramEnd"/>
+            <w:r>
+              <w:t>a 15/06/2015</w:t>
             </w:r>
           </w:p>
         </w:tc>
@@ -1224,9 +1286,6 @@
               <w:ind w:left="0"/>
               <w:jc w:val="center"/>
             </w:pPr>
-            <w:r>
-              <w:t>20</w:t>
-            </w:r>
           </w:p>
         </w:tc>
       </w:tr>
@@ -1718,6 +1777,9 @@
       </w:pPr>
       <w:r>
         <w:t xml:space="preserve">A distribuição do DoadorPe ocorrerá através da disponibilização de executáveis em servidores de aplicação assim que novas versões estiver disponíveis. </w:t>
+      </w:r>
+      <w:r>
+        <w:t>(Play Store)</w:t>
       </w:r>
     </w:p>
     <w:p>
@@ -1744,8 +1806,8 @@
     </w:p>
     <w:p/>
     <w:sectPr>
-      <w:headerReference w:type="default" r:id="rId9"/>
-      <w:footerReference w:type="default" r:id="rId10"/>
+      <w:headerReference w:type="default" r:id="rId11"/>
+      <w:footerReference w:type="default" r:id="rId12"/>
       <w:pgSz w:w="12240" w:h="15840" w:code="1"/>
       <w:pgMar w:top="1440" w:right="1440" w:bottom="1440" w:left="1440" w:header="720" w:footer="720" w:gutter="0"/>
       <w:cols w:space="720"/>
@@ -1756,14 +1818,14 @@
 
 <file path=word/endnotes.xml><?xml version="1.0" encoding="utf-8"?>
 <w:endnotes xmlns:ve="http://schemas.openxmlformats.org/markup-compatibility/2006" xmlns:o="urn:schemas-microsoft-com:office:office" xmlns:r="http://schemas.openxmlformats.org/officeDocument/2006/relationships" xmlns:m="http://schemas.openxmlformats.org/officeDocument/2006/math" xmlns:v="urn:schemas-microsoft-com:vml" xmlns:wp="http://schemas.openxmlformats.org/drawingml/2006/wordprocessingDrawing" xmlns:w10="urn:schemas-microsoft-com:office:word" xmlns:w="http://schemas.openxmlformats.org/wordprocessingml/2006/main" xmlns:wne="http://schemas.microsoft.com/office/word/2006/wordml">
-  <w:endnote w:type="separator" w:id="0">
+  <w:endnote w:type="separator" w:id="-1">
     <w:p>
       <w:r>
         <w:separator/>
       </w:r>
     </w:p>
   </w:endnote>
-  <w:endnote w:type="continuationSeparator" w:id="1">
+  <w:endnote w:type="continuationSeparator" w:id="0">
     <w:p>
       <w:r>
         <w:continuationSeparator/>
@@ -1831,8 +1893,13 @@
           <w:r>
             <w:sym w:font="Symbol" w:char="F0D3"/>
           </w:r>
+          <w:proofErr w:type="gramStart"/>
           <w:r>
-            <w:t xml:space="preserve">MeuProjeto.net, </w:t>
+            <w:t>MeuProjeto</w:t>
+          </w:r>
+          <w:proofErr w:type="gramEnd"/>
+          <w:r>
+            <w:t xml:space="preserve">.net, </w:t>
           </w:r>
           <w:r>
             <w:fldChar w:fldCharType="begin"/>
@@ -1894,7 +1961,7 @@
               <w:rStyle w:val="Nmerodepgina"/>
               <w:noProof/>
             </w:rPr>
-            <w:t>3</w:t>
+            <w:t>1</w:t>
           </w:r>
           <w:r>
             <w:rPr>
@@ -1932,14 +1999,14 @@
 
 <file path=word/footnotes.xml><?xml version="1.0" encoding="utf-8"?>
 <w:footnotes xmlns:ve="http://schemas.openxmlformats.org/markup-compatibility/2006" xmlns:o="urn:schemas-microsoft-com:office:office" xmlns:r="http://schemas.openxmlformats.org/officeDocument/2006/relationships" xmlns:m="http://schemas.openxmlformats.org/officeDocument/2006/math" xmlns:v="urn:schemas-microsoft-com:vml" xmlns:wp="http://schemas.openxmlformats.org/drawingml/2006/wordprocessingDrawing" xmlns:w10="urn:schemas-microsoft-com:office:word" xmlns:w="http://schemas.openxmlformats.org/wordprocessingml/2006/main" xmlns:wne="http://schemas.microsoft.com/office/word/2006/wordml">
-  <w:footnote w:type="separator" w:id="0">
+  <w:footnote w:type="separator" w:id="-1">
     <w:p>
       <w:r>
         <w:separator/>
       </w:r>
     </w:p>
   </w:footnote>
-  <w:footnote w:type="continuationSeparator" w:id="1">
+  <w:footnote w:type="continuationSeparator" w:id="0">
     <w:p>
       <w:r>
         <w:continuationSeparator/>
@@ -1975,9 +2042,11 @@
           <w:tcW w:w="6379" w:type="dxa"/>
         </w:tcPr>
         <w:p>
+          <w:proofErr w:type="gramStart"/>
           <w:r>
             <w:t>DoadorPe</w:t>
           </w:r>
+          <w:proofErr w:type="gramEnd"/>
         </w:p>
       </w:tc>
       <w:tc>
@@ -4683,7 +4752,7 @@
 </file>
 
 <file path=customXml/itemProps1.xml><?xml version="1.0" encoding="utf-8"?>
-<ds:datastoreItem xmlns:ds="http://schemas.openxmlformats.org/officeDocument/2006/customXml" ds:itemID="{39ECA261-A061-445F-9ACB-0D89D6F606A7}">
+<ds:datastoreItem xmlns:ds="http://schemas.openxmlformats.org/officeDocument/2006/customXml" ds:itemID="{D37CA801-0652-4712-A8EB-4654DDFFC3F4}">
   <ds:schemaRefs>
     <ds:schemaRef ds:uri="http://schemas.openxmlformats.org/officeDocument/2006/bibliography"/>
   </ds:schemaRefs>

</xml_diff>

<commit_message>
Revisão e Aaustes na formatação dos documentos
</commit_message>
<xml_diff>
--- a/planejamento/DP_Plano_Projeto.docx
+++ b/planejamento/DP_Plano_Projeto.docx
@@ -58,8 +58,7 @@
     </w:p>
     <w:tbl>
       <w:tblPr>
-        <w:tblW w:w="0" w:type="auto"/>
-        <w:tblInd w:w="869" w:type="dxa"/>
+        <w:tblW w:w="5000" w:type="pct"/>
         <w:tblBorders>
           <w:top w:val="single" w:sz="4" w:space="0" w:color="auto"/>
           <w:left w:val="single" w:sz="4" w:space="0" w:color="auto"/>
@@ -71,16 +70,17 @@
         <w:tblLook w:val="0000"/>
       </w:tblPr>
       <w:tblGrid>
-        <w:gridCol w:w="1701"/>
-        <w:gridCol w:w="1544"/>
-        <w:gridCol w:w="2851"/>
-        <w:gridCol w:w="2584"/>
+        <w:gridCol w:w="1878"/>
+        <w:gridCol w:w="1703"/>
+        <w:gridCol w:w="3145"/>
+        <w:gridCol w:w="2850"/>
       </w:tblGrid>
       <w:tr>
         <w:tc>
           <w:tcPr>
-            <w:tcW w:w="1701" w:type="dxa"/>
+            <w:tcW w:w="980" w:type="pct"/>
             <w:shd w:val="clear" w:color="auto" w:fill="E6E6E6"/>
+            <w:vAlign w:val="center"/>
           </w:tcPr>
           <w:p>
             <w:pPr>
@@ -108,8 +108,9 @@
         </w:tc>
         <w:tc>
           <w:tcPr>
-            <w:tcW w:w="1544" w:type="dxa"/>
+            <w:tcW w:w="889" w:type="pct"/>
             <w:shd w:val="clear" w:color="auto" w:fill="E6E6E6"/>
+            <w:vAlign w:val="center"/>
           </w:tcPr>
           <w:p>
             <w:pPr>
@@ -137,8 +138,9 @@
         </w:tc>
         <w:tc>
           <w:tcPr>
-            <w:tcW w:w="2851" w:type="dxa"/>
+            <w:tcW w:w="1642" w:type="pct"/>
             <w:shd w:val="clear" w:color="auto" w:fill="E6E6E6"/>
+            <w:vAlign w:val="center"/>
           </w:tcPr>
           <w:p>
             <w:pPr>
@@ -166,8 +168,9 @@
         </w:tc>
         <w:tc>
           <w:tcPr>
-            <w:tcW w:w="2357" w:type="dxa"/>
+            <w:tcW w:w="1488" w:type="pct"/>
             <w:shd w:val="clear" w:color="auto" w:fill="E6E6E6"/>
+            <w:vAlign w:val="center"/>
           </w:tcPr>
           <w:p>
             <w:pPr>
@@ -197,13 +200,15 @@
       <w:tr>
         <w:tc>
           <w:tcPr>
-            <w:tcW w:w="1701" w:type="dxa"/>
+            <w:tcW w:w="980" w:type="pct"/>
+            <w:vAlign w:val="center"/>
           </w:tcPr>
           <w:p>
             <w:pPr>
               <w:pStyle w:val="NormalWeb"/>
               <w:spacing w:after="45" w:afterAutospacing="0"/>
               <w:ind w:right="45"/>
+              <w:jc w:val="center"/>
               <w:rPr>
                 <w:sz w:val="20"/>
                 <w:szCs w:val="20"/>
@@ -220,13 +225,15 @@
         </w:tc>
         <w:tc>
           <w:tcPr>
-            <w:tcW w:w="1544" w:type="dxa"/>
+            <w:tcW w:w="889" w:type="pct"/>
+            <w:vAlign w:val="center"/>
           </w:tcPr>
           <w:p>
             <w:pPr>
               <w:pStyle w:val="NormalWeb"/>
               <w:spacing w:after="45" w:afterAutospacing="0"/>
               <w:ind w:right="45"/>
+              <w:jc w:val="center"/>
               <w:rPr>
                 <w:sz w:val="20"/>
                 <w:szCs w:val="20"/>
@@ -243,13 +250,15 @@
         </w:tc>
         <w:tc>
           <w:tcPr>
-            <w:tcW w:w="2851" w:type="dxa"/>
+            <w:tcW w:w="1642" w:type="pct"/>
+            <w:vAlign w:val="center"/>
           </w:tcPr>
           <w:p>
             <w:pPr>
               <w:pStyle w:val="NormalWeb"/>
               <w:spacing w:after="45" w:afterAutospacing="0"/>
               <w:ind w:right="45"/>
+              <w:jc w:val="center"/>
               <w:rPr>
                 <w:sz w:val="20"/>
                 <w:szCs w:val="20"/>
@@ -266,13 +275,15 @@
         </w:tc>
         <w:tc>
           <w:tcPr>
-            <w:tcW w:w="2357" w:type="dxa"/>
+            <w:tcW w:w="1488" w:type="pct"/>
+            <w:vAlign w:val="center"/>
           </w:tcPr>
           <w:p>
             <w:pPr>
               <w:pStyle w:val="NormalWeb"/>
               <w:spacing w:after="45" w:afterAutospacing="0"/>
               <w:ind w:right="45"/>
+              <w:jc w:val="center"/>
               <w:rPr>
                 <w:sz w:val="20"/>
                 <w:szCs w:val="20"/>
@@ -294,13 +305,15 @@
       <w:tr>
         <w:tc>
           <w:tcPr>
-            <w:tcW w:w="1701" w:type="dxa"/>
+            <w:tcW w:w="980" w:type="pct"/>
+            <w:vAlign w:val="center"/>
           </w:tcPr>
           <w:p>
             <w:pPr>
               <w:pStyle w:val="NormalWeb"/>
               <w:spacing w:after="45" w:afterAutospacing="0"/>
               <w:ind w:right="45"/>
+              <w:jc w:val="center"/>
               <w:rPr>
                 <w:sz w:val="20"/>
                 <w:szCs w:val="20"/>
@@ -311,19 +324,21 @@
                 <w:sz w:val="20"/>
                 <w:szCs w:val="20"/>
               </w:rPr>
-              <w:t xml:space="preserve">Adriano Vasconcelos </w:t>
-            </w:r>
-          </w:p>
-        </w:tc>
-        <w:tc>
-          <w:tcPr>
-            <w:tcW w:w="1544" w:type="dxa"/>
+              <w:t>Adriano Vasconcelos</w:t>
+            </w:r>
+          </w:p>
+        </w:tc>
+        <w:tc>
+          <w:tcPr>
+            <w:tcW w:w="889" w:type="pct"/>
+            <w:vAlign w:val="center"/>
           </w:tcPr>
           <w:p>
             <w:pPr>
               <w:pStyle w:val="NormalWeb"/>
               <w:spacing w:after="45" w:afterAutospacing="0"/>
               <w:ind w:right="45"/>
+              <w:jc w:val="center"/>
               <w:rPr>
                 <w:sz w:val="20"/>
                 <w:szCs w:val="20"/>
@@ -340,13 +355,15 @@
         </w:tc>
         <w:tc>
           <w:tcPr>
-            <w:tcW w:w="2851" w:type="dxa"/>
+            <w:tcW w:w="1642" w:type="pct"/>
+            <w:vAlign w:val="center"/>
           </w:tcPr>
           <w:p>
             <w:pPr>
               <w:pStyle w:val="NormalWeb"/>
               <w:spacing w:after="45" w:afterAutospacing="0"/>
               <w:ind w:right="45"/>
+              <w:jc w:val="center"/>
               <w:rPr>
                 <w:sz w:val="20"/>
                 <w:szCs w:val="20"/>
@@ -363,13 +380,15 @@
         </w:tc>
         <w:tc>
           <w:tcPr>
-            <w:tcW w:w="2357" w:type="dxa"/>
+            <w:tcW w:w="1488" w:type="pct"/>
+            <w:vAlign w:val="center"/>
           </w:tcPr>
           <w:p>
             <w:pPr>
               <w:pStyle w:val="NormalWeb"/>
               <w:spacing w:after="45" w:afterAutospacing="0"/>
               <w:ind w:right="45"/>
+              <w:jc w:val="center"/>
               <w:rPr>
                 <w:sz w:val="20"/>
                 <w:szCs w:val="20"/>
@@ -391,13 +410,15 @@
       <w:tr>
         <w:tc>
           <w:tcPr>
-            <w:tcW w:w="1701" w:type="dxa"/>
+            <w:tcW w:w="980" w:type="pct"/>
+            <w:vAlign w:val="center"/>
           </w:tcPr>
           <w:p>
             <w:pPr>
               <w:pStyle w:val="NormalWeb"/>
               <w:spacing w:after="45" w:afterAutospacing="0"/>
               <w:ind w:right="45"/>
+              <w:jc w:val="center"/>
               <w:rPr>
                 <w:sz w:val="20"/>
                 <w:szCs w:val="20"/>
@@ -414,13 +435,15 @@
         </w:tc>
         <w:tc>
           <w:tcPr>
-            <w:tcW w:w="1544" w:type="dxa"/>
+            <w:tcW w:w="889" w:type="pct"/>
+            <w:vAlign w:val="center"/>
           </w:tcPr>
           <w:p>
             <w:pPr>
               <w:pStyle w:val="NormalWeb"/>
               <w:spacing w:after="45" w:afterAutospacing="0"/>
               <w:ind w:right="45"/>
+              <w:jc w:val="center"/>
               <w:rPr>
                 <w:sz w:val="20"/>
                 <w:szCs w:val="20"/>
@@ -437,13 +460,15 @@
         </w:tc>
         <w:tc>
           <w:tcPr>
-            <w:tcW w:w="2851" w:type="dxa"/>
+            <w:tcW w:w="1642" w:type="pct"/>
+            <w:vAlign w:val="center"/>
           </w:tcPr>
           <w:p>
             <w:pPr>
               <w:pStyle w:val="NormalWeb"/>
               <w:spacing w:after="45" w:afterAutospacing="0"/>
               <w:ind w:right="45"/>
+              <w:jc w:val="center"/>
               <w:rPr>
                 <w:sz w:val="20"/>
                 <w:szCs w:val="20"/>
@@ -460,13 +485,15 @@
         </w:tc>
         <w:tc>
           <w:tcPr>
-            <w:tcW w:w="2357" w:type="dxa"/>
+            <w:tcW w:w="1488" w:type="pct"/>
+            <w:vAlign w:val="center"/>
           </w:tcPr>
           <w:p>
             <w:pPr>
               <w:pStyle w:val="NormalWeb"/>
               <w:spacing w:after="45" w:afterAutospacing="0"/>
               <w:ind w:right="45"/>
+              <w:jc w:val="center"/>
               <w:rPr>
                 <w:sz w:val="20"/>
                 <w:szCs w:val="20"/>
@@ -699,8 +726,7 @@
     </w:p>
     <w:tbl>
       <w:tblPr>
-        <w:tblW w:w="0" w:type="auto"/>
-        <w:tblInd w:w="720" w:type="dxa"/>
+        <w:tblW w:w="5000" w:type="pct"/>
         <w:tblBorders>
           <w:top w:val="single" w:sz="4" w:space="0" w:color="auto"/>
           <w:left w:val="single" w:sz="4" w:space="0" w:color="auto"/>
@@ -712,23 +738,25 @@
         <w:tblLook w:val="0000"/>
       </w:tblPr>
       <w:tblGrid>
-        <w:gridCol w:w="1741"/>
+        <w:gridCol w:w="1129"/>
         <w:gridCol w:w="984"/>
-        <w:gridCol w:w="2574"/>
-        <w:gridCol w:w="1827"/>
-        <w:gridCol w:w="1730"/>
+        <w:gridCol w:w="3938"/>
+        <w:gridCol w:w="2045"/>
+        <w:gridCol w:w="1480"/>
       </w:tblGrid>
       <w:tr>
         <w:tc>
           <w:tcPr>
-            <w:tcW w:w="1744" w:type="dxa"/>
+            <w:tcW w:w="589" w:type="pct"/>
             <w:shd w:val="clear" w:color="auto" w:fill="E6E6E6"/>
-          </w:tcPr>
-          <w:p>
-            <w:pPr>
-              <w:pStyle w:val="Corpodetexto"/>
-              <w:spacing w:before="60"/>
-              <w:ind w:left="0"/>
+            <w:vAlign w:val="center"/>
+          </w:tcPr>
+          <w:p>
+            <w:pPr>
+              <w:pStyle w:val="Corpodetexto"/>
+              <w:spacing w:before="60"/>
+              <w:ind w:left="0"/>
+              <w:jc w:val="center"/>
               <w:rPr>
                 <w:rFonts w:ascii="Arial" w:hAnsi="Arial" w:cs="Arial"/>
                 <w:b/>
@@ -747,14 +775,16 @@
         </w:tc>
         <w:tc>
           <w:tcPr>
-            <w:tcW w:w="974" w:type="dxa"/>
+            <w:tcW w:w="514" w:type="pct"/>
             <w:shd w:val="clear" w:color="auto" w:fill="E6E6E6"/>
-          </w:tcPr>
-          <w:p>
-            <w:pPr>
-              <w:pStyle w:val="Corpodetexto"/>
-              <w:spacing w:before="60"/>
-              <w:ind w:left="0"/>
+            <w:vAlign w:val="center"/>
+          </w:tcPr>
+          <w:p>
+            <w:pPr>
+              <w:pStyle w:val="Corpodetexto"/>
+              <w:spacing w:before="60"/>
+              <w:ind w:left="0"/>
+              <w:jc w:val="center"/>
               <w:rPr>
                 <w:rFonts w:ascii="Arial" w:hAnsi="Arial" w:cs="Arial"/>
                 <w:b/>
@@ -773,14 +803,16 @@
         </w:tc>
         <w:tc>
           <w:tcPr>
-            <w:tcW w:w="2575" w:type="dxa"/>
+            <w:tcW w:w="2056" w:type="pct"/>
             <w:shd w:val="clear" w:color="auto" w:fill="E6E6E6"/>
-          </w:tcPr>
-          <w:p>
-            <w:pPr>
-              <w:pStyle w:val="Corpodetexto"/>
-              <w:spacing w:before="60"/>
-              <w:ind w:left="0"/>
+            <w:vAlign w:val="center"/>
+          </w:tcPr>
+          <w:p>
+            <w:pPr>
+              <w:pStyle w:val="Corpodetexto"/>
+              <w:spacing w:before="60"/>
+              <w:ind w:left="0"/>
+              <w:jc w:val="center"/>
               <w:rPr>
                 <w:rFonts w:ascii="Arial" w:hAnsi="Arial" w:cs="Arial"/>
                 <w:b/>
@@ -793,8 +825,21 @@
                 <w:b/>
                 <w:bCs/>
               </w:rPr>
-              <w:t xml:space="preserve">Objetivos Primários </w:t>
-            </w:r>
+              <w:t>Objetivos Primários</w:t>
+            </w:r>
+          </w:p>
+          <w:p>
+            <w:pPr>
+              <w:pStyle w:val="Corpodetexto"/>
+              <w:spacing w:before="60"/>
+              <w:ind w:left="0"/>
+              <w:jc w:val="center"/>
+              <w:rPr>
+                <w:rFonts w:ascii="Arial" w:hAnsi="Arial" w:cs="Arial"/>
+                <w:b/>
+                <w:bCs/>
+              </w:rPr>
+            </w:pPr>
             <w:r>
               <w:rPr>
                 <w:rFonts w:ascii="Arial" w:hAnsi="Arial" w:cs="Arial"/>
@@ -805,14 +850,16 @@
         </w:tc>
         <w:tc>
           <w:tcPr>
-            <w:tcW w:w="1830" w:type="dxa"/>
+            <w:tcW w:w="1068" w:type="pct"/>
             <w:shd w:val="clear" w:color="auto" w:fill="E6E6E6"/>
-          </w:tcPr>
-          <w:p>
-            <w:pPr>
-              <w:pStyle w:val="Corpodetexto"/>
-              <w:spacing w:before="60"/>
-              <w:ind w:left="0"/>
+            <w:vAlign w:val="center"/>
+          </w:tcPr>
+          <w:p>
+            <w:pPr>
+              <w:pStyle w:val="Corpodetexto"/>
+              <w:spacing w:before="60"/>
+              <w:ind w:left="0"/>
+              <w:jc w:val="center"/>
               <w:rPr>
                 <w:rFonts w:ascii="Arial" w:hAnsi="Arial" w:cs="Arial"/>
                 <w:b/>
@@ -831,8 +878,9 @@
         </w:tc>
         <w:tc>
           <w:tcPr>
-            <w:tcW w:w="1733" w:type="dxa"/>
+            <w:tcW w:w="773" w:type="pct"/>
             <w:shd w:val="clear" w:color="auto" w:fill="E6E6E6"/>
+            <w:vAlign w:val="center"/>
           </w:tcPr>
           <w:p>
             <w:pPr>
@@ -860,13 +908,15 @@
       <w:tr>
         <w:tc>
           <w:tcPr>
-            <w:tcW w:w="1744" w:type="dxa"/>
-          </w:tcPr>
-          <w:p>
-            <w:pPr>
-              <w:pStyle w:val="Corpodetexto"/>
-              <w:spacing w:before="60"/>
-              <w:ind w:left="0"/>
+            <w:tcW w:w="589" w:type="pct"/>
+            <w:vAlign w:val="center"/>
+          </w:tcPr>
+          <w:p>
+            <w:pPr>
+              <w:pStyle w:val="Corpodetexto"/>
+              <w:spacing w:before="60"/>
+              <w:ind w:left="0"/>
+              <w:jc w:val="center"/>
             </w:pPr>
             <w:r>
               <w:t>Concepção</w:t>
@@ -875,13 +925,15 @@
         </w:tc>
         <w:tc>
           <w:tcPr>
-            <w:tcW w:w="974" w:type="dxa"/>
-          </w:tcPr>
-          <w:p>
-            <w:pPr>
-              <w:pStyle w:val="Corpodetexto"/>
-              <w:spacing w:before="60"/>
-              <w:ind w:left="0"/>
+            <w:tcW w:w="514" w:type="pct"/>
+            <w:vAlign w:val="center"/>
+          </w:tcPr>
+          <w:p>
+            <w:pPr>
+              <w:pStyle w:val="Corpodetexto"/>
+              <w:spacing w:before="60"/>
+              <w:ind w:left="0"/>
+              <w:jc w:val="center"/>
             </w:pPr>
             <w:r>
               <w:t>I1</w:t>
@@ -890,7 +942,8 @@
         </w:tc>
         <w:tc>
           <w:tcPr>
-            <w:tcW w:w="2575" w:type="dxa"/>
+            <w:tcW w:w="2056" w:type="pct"/>
+            <w:vAlign w:val="center"/>
           </w:tcPr>
           <w:p>
             <w:pPr>
@@ -915,7 +968,7 @@
               <w:spacing w:before="60"/>
             </w:pPr>
             <w:r>
-              <w:t xml:space="preserve">Mapear Competências </w:t>
+              <w:t>Mapear Competências</w:t>
             </w:r>
           </w:p>
           <w:p>
@@ -1040,13 +1093,15 @@
         </w:tc>
         <w:tc>
           <w:tcPr>
-            <w:tcW w:w="1830" w:type="dxa"/>
-          </w:tcPr>
-          <w:p>
-            <w:pPr>
-              <w:pStyle w:val="Corpodetexto"/>
-              <w:spacing w:before="60"/>
-              <w:ind w:left="0"/>
+            <w:tcW w:w="1068" w:type="pct"/>
+            <w:vAlign w:val="center"/>
+          </w:tcPr>
+          <w:p>
+            <w:pPr>
+              <w:pStyle w:val="Corpodetexto"/>
+              <w:spacing w:before="60"/>
+              <w:ind w:left="0"/>
+              <w:jc w:val="center"/>
             </w:pPr>
             <w:r>
               <w:t>Período</w:t>
@@ -1057,6 +1112,7 @@
               <w:pStyle w:val="Corpodetexto"/>
               <w:spacing w:before="60"/>
               <w:ind w:left="0"/>
+              <w:jc w:val="center"/>
             </w:pPr>
             <w:r>
               <w:t>09/03/2015 a 27/04//2015</w:t>
@@ -1065,7 +1121,8 @@
         </w:tc>
         <w:tc>
           <w:tcPr>
-            <w:tcW w:w="1733" w:type="dxa"/>
+            <w:tcW w:w="773" w:type="pct"/>
+            <w:vAlign w:val="center"/>
           </w:tcPr>
           <w:p>
             <w:pPr>
@@ -1080,13 +1137,15 @@
       <w:tr>
         <w:tc>
           <w:tcPr>
-            <w:tcW w:w="1744" w:type="dxa"/>
-          </w:tcPr>
-          <w:p>
-            <w:pPr>
-              <w:pStyle w:val="Corpodetexto"/>
-              <w:spacing w:before="60"/>
-              <w:ind w:left="0"/>
+            <w:tcW w:w="589" w:type="pct"/>
+            <w:vAlign w:val="center"/>
+          </w:tcPr>
+          <w:p>
+            <w:pPr>
+              <w:pStyle w:val="Corpodetexto"/>
+              <w:spacing w:before="60"/>
+              <w:ind w:left="0"/>
+              <w:jc w:val="center"/>
             </w:pPr>
             <w:r>
               <w:t>Elaboração</w:t>
@@ -1095,13 +1154,15 @@
         </w:tc>
         <w:tc>
           <w:tcPr>
-            <w:tcW w:w="974" w:type="dxa"/>
-          </w:tcPr>
-          <w:p>
-            <w:pPr>
-              <w:pStyle w:val="Corpodetexto"/>
-              <w:spacing w:before="60"/>
-              <w:ind w:left="0"/>
+            <w:tcW w:w="514" w:type="pct"/>
+            <w:vAlign w:val="center"/>
+          </w:tcPr>
+          <w:p>
+            <w:pPr>
+              <w:pStyle w:val="Corpodetexto"/>
+              <w:spacing w:before="60"/>
+              <w:ind w:left="0"/>
+              <w:jc w:val="center"/>
             </w:pPr>
             <w:r>
               <w:t>E1</w:t>
@@ -1110,7 +1171,8 @@
         </w:tc>
         <w:tc>
           <w:tcPr>
-            <w:tcW w:w="2575" w:type="dxa"/>
+            <w:tcW w:w="2056" w:type="pct"/>
+            <w:vAlign w:val="center"/>
           </w:tcPr>
           <w:p>
             <w:pPr>
@@ -1137,9 +1199,6 @@
             </w:r>
             <w:r>
               <w:t>Projeto.</w:t>
-            </w:r>
-            <w:r>
-              <w:t xml:space="preserve">  </w:t>
             </w:r>
           </w:p>
           <w:p/>
@@ -1177,7 +1236,7 @@
               </w:numPr>
             </w:pPr>
             <w:r>
-              <w:t xml:space="preserve">Exibir informações dos donatários </w:t>
+              <w:t>Exibir informações dos donatários</w:t>
             </w:r>
           </w:p>
           <w:p>
@@ -1237,20 +1296,22 @@
               </w:numPr>
             </w:pPr>
             <w:r>
-              <w:t xml:space="preserve">Plano da interação </w:t>
+              <w:t>Plano da interação</w:t>
             </w:r>
             <w:bookmarkEnd w:id="7"/>
           </w:p>
         </w:tc>
         <w:tc>
           <w:tcPr>
-            <w:tcW w:w="1830" w:type="dxa"/>
-          </w:tcPr>
-          <w:p>
-            <w:pPr>
-              <w:pStyle w:val="Corpodetexto"/>
-              <w:spacing w:before="60"/>
-              <w:ind w:left="0"/>
+            <w:tcW w:w="1068" w:type="pct"/>
+            <w:vAlign w:val="center"/>
+          </w:tcPr>
+          <w:p>
+            <w:pPr>
+              <w:pStyle w:val="Corpodetexto"/>
+              <w:spacing w:before="60"/>
+              <w:ind w:left="0"/>
+              <w:jc w:val="center"/>
             </w:pPr>
             <w:r>
               <w:t>Período</w:t>
@@ -1261,6 +1322,7 @@
               <w:pStyle w:val="Corpodetexto"/>
               <w:spacing w:before="60"/>
               <w:ind w:left="0"/>
+              <w:jc w:val="center"/>
             </w:pPr>
             <w:r>
               <w:t>04/05/2015</w:t>
@@ -1277,7 +1339,8 @@
         </w:tc>
         <w:tc>
           <w:tcPr>
-            <w:tcW w:w="1733" w:type="dxa"/>
+            <w:tcW w:w="773" w:type="pct"/>
+            <w:vAlign w:val="center"/>
           </w:tcPr>
           <w:p>
             <w:pPr>
@@ -1292,25 +1355,29 @@
       <w:tr>
         <w:tc>
           <w:tcPr>
-            <w:tcW w:w="1744" w:type="dxa"/>
-          </w:tcPr>
-          <w:p>
-            <w:pPr>
-              <w:pStyle w:val="Corpodetexto"/>
-              <w:spacing w:before="60"/>
-              <w:ind w:left="0"/>
-            </w:pPr>
-          </w:p>
-        </w:tc>
-        <w:tc>
-          <w:tcPr>
-            <w:tcW w:w="974" w:type="dxa"/>
-          </w:tcPr>
-          <w:p>
-            <w:pPr>
-              <w:pStyle w:val="Corpodetexto"/>
-              <w:spacing w:before="60"/>
-              <w:ind w:left="0"/>
+            <w:tcW w:w="589" w:type="pct"/>
+            <w:vAlign w:val="center"/>
+          </w:tcPr>
+          <w:p>
+            <w:pPr>
+              <w:pStyle w:val="Corpodetexto"/>
+              <w:spacing w:before="60"/>
+              <w:ind w:left="0"/>
+              <w:jc w:val="center"/>
+            </w:pPr>
+          </w:p>
+        </w:tc>
+        <w:tc>
+          <w:tcPr>
+            <w:tcW w:w="514" w:type="pct"/>
+            <w:vAlign w:val="center"/>
+          </w:tcPr>
+          <w:p>
+            <w:pPr>
+              <w:pStyle w:val="Corpodetexto"/>
+              <w:spacing w:before="60"/>
+              <w:ind w:left="0"/>
+              <w:jc w:val="center"/>
             </w:pPr>
             <w:r>
               <w:t>E2</w:t>
@@ -1319,31 +1386,35 @@
         </w:tc>
         <w:tc>
           <w:tcPr>
-            <w:tcW w:w="2575" w:type="dxa"/>
-          </w:tcPr>
-          <w:p>
-            <w:pPr>
-              <w:pStyle w:val="Corpodetexto"/>
-              <w:spacing w:before="60"/>
-              <w:ind w:left="0"/>
-            </w:pPr>
-          </w:p>
-        </w:tc>
-        <w:tc>
-          <w:tcPr>
-            <w:tcW w:w="1830" w:type="dxa"/>
-          </w:tcPr>
-          <w:p>
-            <w:pPr>
-              <w:pStyle w:val="Corpodetexto"/>
-              <w:spacing w:before="60"/>
-              <w:ind w:left="0"/>
-            </w:pPr>
-          </w:p>
-        </w:tc>
-        <w:tc>
-          <w:tcPr>
-            <w:tcW w:w="1733" w:type="dxa"/>
+            <w:tcW w:w="2056" w:type="pct"/>
+            <w:vAlign w:val="center"/>
+          </w:tcPr>
+          <w:p>
+            <w:pPr>
+              <w:pStyle w:val="Corpodetexto"/>
+              <w:spacing w:before="60"/>
+              <w:ind w:left="0"/>
+            </w:pPr>
+          </w:p>
+        </w:tc>
+        <w:tc>
+          <w:tcPr>
+            <w:tcW w:w="1068" w:type="pct"/>
+            <w:vAlign w:val="center"/>
+          </w:tcPr>
+          <w:p>
+            <w:pPr>
+              <w:pStyle w:val="Corpodetexto"/>
+              <w:spacing w:before="60"/>
+              <w:ind w:left="0"/>
+              <w:jc w:val="center"/>
+            </w:pPr>
+          </w:p>
+        </w:tc>
+        <w:tc>
+          <w:tcPr>
+            <w:tcW w:w="773" w:type="pct"/>
+            <w:vAlign w:val="center"/>
           </w:tcPr>
           <w:p>
             <w:pPr>
@@ -1358,25 +1429,29 @@
       <w:tr>
         <w:tc>
           <w:tcPr>
-            <w:tcW w:w="1744" w:type="dxa"/>
-          </w:tcPr>
-          <w:p>
-            <w:pPr>
-              <w:pStyle w:val="Corpodetexto"/>
-              <w:spacing w:before="60"/>
-              <w:ind w:left="0"/>
-            </w:pPr>
-          </w:p>
-        </w:tc>
-        <w:tc>
-          <w:tcPr>
-            <w:tcW w:w="974" w:type="dxa"/>
-          </w:tcPr>
-          <w:p>
-            <w:pPr>
-              <w:pStyle w:val="Corpodetexto"/>
-              <w:spacing w:before="60"/>
-              <w:ind w:left="0"/>
+            <w:tcW w:w="589" w:type="pct"/>
+            <w:vAlign w:val="center"/>
+          </w:tcPr>
+          <w:p>
+            <w:pPr>
+              <w:pStyle w:val="Corpodetexto"/>
+              <w:spacing w:before="60"/>
+              <w:ind w:left="0"/>
+              <w:jc w:val="center"/>
+            </w:pPr>
+          </w:p>
+        </w:tc>
+        <w:tc>
+          <w:tcPr>
+            <w:tcW w:w="514" w:type="pct"/>
+            <w:vAlign w:val="center"/>
+          </w:tcPr>
+          <w:p>
+            <w:pPr>
+              <w:pStyle w:val="Corpodetexto"/>
+              <w:spacing w:before="60"/>
+              <w:ind w:left="0"/>
+              <w:jc w:val="center"/>
             </w:pPr>
             <w:r>
               <w:t>E3</w:t>
@@ -1385,31 +1460,35 @@
         </w:tc>
         <w:tc>
           <w:tcPr>
-            <w:tcW w:w="2575" w:type="dxa"/>
-          </w:tcPr>
-          <w:p>
-            <w:pPr>
-              <w:pStyle w:val="Corpodetexto"/>
-              <w:spacing w:before="60"/>
-              <w:ind w:left="0"/>
-            </w:pPr>
-          </w:p>
-        </w:tc>
-        <w:tc>
-          <w:tcPr>
-            <w:tcW w:w="1830" w:type="dxa"/>
-          </w:tcPr>
-          <w:p>
-            <w:pPr>
-              <w:pStyle w:val="Corpodetexto"/>
-              <w:spacing w:before="60"/>
-              <w:ind w:left="0"/>
-            </w:pPr>
-          </w:p>
-        </w:tc>
-        <w:tc>
-          <w:tcPr>
-            <w:tcW w:w="1733" w:type="dxa"/>
+            <w:tcW w:w="2056" w:type="pct"/>
+            <w:vAlign w:val="center"/>
+          </w:tcPr>
+          <w:p>
+            <w:pPr>
+              <w:pStyle w:val="Corpodetexto"/>
+              <w:spacing w:before="60"/>
+              <w:ind w:left="0"/>
+            </w:pPr>
+          </w:p>
+        </w:tc>
+        <w:tc>
+          <w:tcPr>
+            <w:tcW w:w="1068" w:type="pct"/>
+            <w:vAlign w:val="center"/>
+          </w:tcPr>
+          <w:p>
+            <w:pPr>
+              <w:pStyle w:val="Corpodetexto"/>
+              <w:spacing w:before="60"/>
+              <w:ind w:left="0"/>
+              <w:jc w:val="center"/>
+            </w:pPr>
+          </w:p>
+        </w:tc>
+        <w:tc>
+          <w:tcPr>
+            <w:tcW w:w="773" w:type="pct"/>
+            <w:vAlign w:val="center"/>
           </w:tcPr>
           <w:p>
             <w:pPr>
@@ -1424,13 +1503,15 @@
       <w:tr>
         <w:tc>
           <w:tcPr>
-            <w:tcW w:w="1744" w:type="dxa"/>
-          </w:tcPr>
-          <w:p>
-            <w:pPr>
-              <w:pStyle w:val="Corpodetexto"/>
-              <w:spacing w:before="60"/>
-              <w:ind w:left="0"/>
+            <w:tcW w:w="589" w:type="pct"/>
+            <w:vAlign w:val="center"/>
+          </w:tcPr>
+          <w:p>
+            <w:pPr>
+              <w:pStyle w:val="Corpodetexto"/>
+              <w:spacing w:before="60"/>
+              <w:ind w:left="0"/>
+              <w:jc w:val="center"/>
             </w:pPr>
             <w:r>
               <w:t>Construção</w:t>
@@ -1439,13 +1520,15 @@
         </w:tc>
         <w:tc>
           <w:tcPr>
-            <w:tcW w:w="974" w:type="dxa"/>
-          </w:tcPr>
-          <w:p>
-            <w:pPr>
-              <w:pStyle w:val="Corpodetexto"/>
-              <w:spacing w:before="60"/>
-              <w:ind w:left="0"/>
+            <w:tcW w:w="514" w:type="pct"/>
+            <w:vAlign w:val="center"/>
+          </w:tcPr>
+          <w:p>
+            <w:pPr>
+              <w:pStyle w:val="Corpodetexto"/>
+              <w:spacing w:before="60"/>
+              <w:ind w:left="0"/>
+              <w:jc w:val="center"/>
             </w:pPr>
             <w:r>
               <w:t>C1</w:t>
@@ -1454,31 +1537,35 @@
         </w:tc>
         <w:tc>
           <w:tcPr>
-            <w:tcW w:w="2575" w:type="dxa"/>
-          </w:tcPr>
-          <w:p>
-            <w:pPr>
-              <w:pStyle w:val="Corpodetexto"/>
-              <w:spacing w:before="60"/>
-              <w:ind w:left="0"/>
-            </w:pPr>
-          </w:p>
-        </w:tc>
-        <w:tc>
-          <w:tcPr>
-            <w:tcW w:w="1830" w:type="dxa"/>
-          </w:tcPr>
-          <w:p>
-            <w:pPr>
-              <w:pStyle w:val="Corpodetexto"/>
-              <w:spacing w:before="60"/>
-              <w:ind w:left="0"/>
-            </w:pPr>
-          </w:p>
-        </w:tc>
-        <w:tc>
-          <w:tcPr>
-            <w:tcW w:w="1733" w:type="dxa"/>
+            <w:tcW w:w="2056" w:type="pct"/>
+            <w:vAlign w:val="center"/>
+          </w:tcPr>
+          <w:p>
+            <w:pPr>
+              <w:pStyle w:val="Corpodetexto"/>
+              <w:spacing w:before="60"/>
+              <w:ind w:left="0"/>
+            </w:pPr>
+          </w:p>
+        </w:tc>
+        <w:tc>
+          <w:tcPr>
+            <w:tcW w:w="1068" w:type="pct"/>
+            <w:vAlign w:val="center"/>
+          </w:tcPr>
+          <w:p>
+            <w:pPr>
+              <w:pStyle w:val="Corpodetexto"/>
+              <w:spacing w:before="60"/>
+              <w:ind w:left="0"/>
+              <w:jc w:val="center"/>
+            </w:pPr>
+          </w:p>
+        </w:tc>
+        <w:tc>
+          <w:tcPr>
+            <w:tcW w:w="773" w:type="pct"/>
+            <w:vAlign w:val="center"/>
           </w:tcPr>
           <w:p>
             <w:pPr>
@@ -1493,25 +1580,29 @@
       <w:tr>
         <w:tc>
           <w:tcPr>
-            <w:tcW w:w="1744" w:type="dxa"/>
-          </w:tcPr>
-          <w:p>
-            <w:pPr>
-              <w:pStyle w:val="Corpodetexto"/>
-              <w:spacing w:before="60"/>
-              <w:ind w:left="0"/>
-            </w:pPr>
-          </w:p>
-        </w:tc>
-        <w:tc>
-          <w:tcPr>
-            <w:tcW w:w="974" w:type="dxa"/>
-          </w:tcPr>
-          <w:p>
-            <w:pPr>
-              <w:pStyle w:val="Corpodetexto"/>
-              <w:spacing w:before="60"/>
-              <w:ind w:left="0"/>
+            <w:tcW w:w="589" w:type="pct"/>
+            <w:vAlign w:val="center"/>
+          </w:tcPr>
+          <w:p>
+            <w:pPr>
+              <w:pStyle w:val="Corpodetexto"/>
+              <w:spacing w:before="60"/>
+              <w:ind w:left="0"/>
+              <w:jc w:val="center"/>
+            </w:pPr>
+          </w:p>
+        </w:tc>
+        <w:tc>
+          <w:tcPr>
+            <w:tcW w:w="514" w:type="pct"/>
+            <w:vAlign w:val="center"/>
+          </w:tcPr>
+          <w:p>
+            <w:pPr>
+              <w:pStyle w:val="Corpodetexto"/>
+              <w:spacing w:before="60"/>
+              <w:ind w:left="0"/>
+              <w:jc w:val="center"/>
             </w:pPr>
             <w:r>
               <w:t>C2</w:t>
@@ -1520,31 +1611,35 @@
         </w:tc>
         <w:tc>
           <w:tcPr>
-            <w:tcW w:w="2575" w:type="dxa"/>
-          </w:tcPr>
-          <w:p>
-            <w:pPr>
-              <w:pStyle w:val="Corpodetexto"/>
-              <w:spacing w:before="60"/>
-              <w:ind w:left="0"/>
-            </w:pPr>
-          </w:p>
-        </w:tc>
-        <w:tc>
-          <w:tcPr>
-            <w:tcW w:w="1830" w:type="dxa"/>
-          </w:tcPr>
-          <w:p>
-            <w:pPr>
-              <w:pStyle w:val="Corpodetexto"/>
-              <w:spacing w:before="60"/>
-              <w:ind w:left="0"/>
-            </w:pPr>
-          </w:p>
-        </w:tc>
-        <w:tc>
-          <w:tcPr>
-            <w:tcW w:w="1733" w:type="dxa"/>
+            <w:tcW w:w="2056" w:type="pct"/>
+            <w:vAlign w:val="center"/>
+          </w:tcPr>
+          <w:p>
+            <w:pPr>
+              <w:pStyle w:val="Corpodetexto"/>
+              <w:spacing w:before="60"/>
+              <w:ind w:left="0"/>
+            </w:pPr>
+          </w:p>
+        </w:tc>
+        <w:tc>
+          <w:tcPr>
+            <w:tcW w:w="1068" w:type="pct"/>
+            <w:vAlign w:val="center"/>
+          </w:tcPr>
+          <w:p>
+            <w:pPr>
+              <w:pStyle w:val="Corpodetexto"/>
+              <w:spacing w:before="60"/>
+              <w:ind w:left="0"/>
+              <w:jc w:val="center"/>
+            </w:pPr>
+          </w:p>
+        </w:tc>
+        <w:tc>
+          <w:tcPr>
+            <w:tcW w:w="773" w:type="pct"/>
+            <w:vAlign w:val="center"/>
           </w:tcPr>
           <w:p>
             <w:pPr>
@@ -1559,25 +1654,29 @@
       <w:tr>
         <w:tc>
           <w:tcPr>
-            <w:tcW w:w="1744" w:type="dxa"/>
-          </w:tcPr>
-          <w:p>
-            <w:pPr>
-              <w:pStyle w:val="Corpodetexto"/>
-              <w:spacing w:before="60"/>
-              <w:ind w:left="0"/>
-            </w:pPr>
-          </w:p>
-        </w:tc>
-        <w:tc>
-          <w:tcPr>
-            <w:tcW w:w="974" w:type="dxa"/>
-          </w:tcPr>
-          <w:p>
-            <w:pPr>
-              <w:pStyle w:val="Corpodetexto"/>
-              <w:spacing w:before="60"/>
-              <w:ind w:left="0"/>
+            <w:tcW w:w="589" w:type="pct"/>
+            <w:vAlign w:val="center"/>
+          </w:tcPr>
+          <w:p>
+            <w:pPr>
+              <w:pStyle w:val="Corpodetexto"/>
+              <w:spacing w:before="60"/>
+              <w:ind w:left="0"/>
+              <w:jc w:val="center"/>
+            </w:pPr>
+          </w:p>
+        </w:tc>
+        <w:tc>
+          <w:tcPr>
+            <w:tcW w:w="514" w:type="pct"/>
+            <w:vAlign w:val="center"/>
+          </w:tcPr>
+          <w:p>
+            <w:pPr>
+              <w:pStyle w:val="Corpodetexto"/>
+              <w:spacing w:before="60"/>
+              <w:ind w:left="0"/>
+              <w:jc w:val="center"/>
             </w:pPr>
             <w:r>
               <w:t>C3</w:t>
@@ -1586,31 +1685,35 @@
         </w:tc>
         <w:tc>
           <w:tcPr>
-            <w:tcW w:w="2575" w:type="dxa"/>
-          </w:tcPr>
-          <w:p>
-            <w:pPr>
-              <w:pStyle w:val="Corpodetexto"/>
-              <w:spacing w:before="60"/>
-              <w:ind w:left="0"/>
-            </w:pPr>
-          </w:p>
-        </w:tc>
-        <w:tc>
-          <w:tcPr>
-            <w:tcW w:w="1830" w:type="dxa"/>
-          </w:tcPr>
-          <w:p>
-            <w:pPr>
-              <w:pStyle w:val="Corpodetexto"/>
-              <w:spacing w:before="60"/>
-              <w:ind w:left="0"/>
-            </w:pPr>
-          </w:p>
-        </w:tc>
-        <w:tc>
-          <w:tcPr>
-            <w:tcW w:w="1733" w:type="dxa"/>
+            <w:tcW w:w="2056" w:type="pct"/>
+            <w:vAlign w:val="center"/>
+          </w:tcPr>
+          <w:p>
+            <w:pPr>
+              <w:pStyle w:val="Corpodetexto"/>
+              <w:spacing w:before="60"/>
+              <w:ind w:left="0"/>
+            </w:pPr>
+          </w:p>
+        </w:tc>
+        <w:tc>
+          <w:tcPr>
+            <w:tcW w:w="1068" w:type="pct"/>
+            <w:vAlign w:val="center"/>
+          </w:tcPr>
+          <w:p>
+            <w:pPr>
+              <w:pStyle w:val="Corpodetexto"/>
+              <w:spacing w:before="60"/>
+              <w:ind w:left="0"/>
+              <w:jc w:val="center"/>
+            </w:pPr>
+          </w:p>
+        </w:tc>
+        <w:tc>
+          <w:tcPr>
+            <w:tcW w:w="773" w:type="pct"/>
+            <w:vAlign w:val="center"/>
           </w:tcPr>
           <w:p>
             <w:pPr>
@@ -1625,13 +1728,15 @@
       <w:tr>
         <w:tc>
           <w:tcPr>
-            <w:tcW w:w="1744" w:type="dxa"/>
-          </w:tcPr>
-          <w:p>
-            <w:pPr>
-              <w:pStyle w:val="Corpodetexto"/>
-              <w:spacing w:before="60"/>
-              <w:ind w:left="0"/>
+            <w:tcW w:w="589" w:type="pct"/>
+            <w:vAlign w:val="center"/>
+          </w:tcPr>
+          <w:p>
+            <w:pPr>
+              <w:pStyle w:val="Corpodetexto"/>
+              <w:spacing w:before="60"/>
+              <w:ind w:left="0"/>
+              <w:jc w:val="center"/>
             </w:pPr>
             <w:r>
               <w:t>Transição</w:t>
@@ -1640,13 +1745,15 @@
         </w:tc>
         <w:tc>
           <w:tcPr>
-            <w:tcW w:w="974" w:type="dxa"/>
-          </w:tcPr>
-          <w:p>
-            <w:pPr>
-              <w:pStyle w:val="Corpodetexto"/>
-              <w:spacing w:before="60"/>
-              <w:ind w:left="0"/>
+            <w:tcW w:w="514" w:type="pct"/>
+            <w:vAlign w:val="center"/>
+          </w:tcPr>
+          <w:p>
+            <w:pPr>
+              <w:pStyle w:val="Corpodetexto"/>
+              <w:spacing w:before="60"/>
+              <w:ind w:left="0"/>
+              <w:jc w:val="center"/>
             </w:pPr>
             <w:r>
               <w:t>T1</w:t>
@@ -1655,31 +1762,35 @@
         </w:tc>
         <w:tc>
           <w:tcPr>
-            <w:tcW w:w="2575" w:type="dxa"/>
-          </w:tcPr>
-          <w:p>
-            <w:pPr>
-              <w:pStyle w:val="Corpodetexto"/>
-              <w:spacing w:before="60"/>
-              <w:ind w:left="0"/>
-            </w:pPr>
-          </w:p>
-        </w:tc>
-        <w:tc>
-          <w:tcPr>
-            <w:tcW w:w="1830" w:type="dxa"/>
-          </w:tcPr>
-          <w:p>
-            <w:pPr>
-              <w:pStyle w:val="Corpodetexto"/>
-              <w:spacing w:before="60"/>
-              <w:ind w:left="0"/>
-            </w:pPr>
-          </w:p>
-        </w:tc>
-        <w:tc>
-          <w:tcPr>
-            <w:tcW w:w="1733" w:type="dxa"/>
+            <w:tcW w:w="2056" w:type="pct"/>
+            <w:vAlign w:val="center"/>
+          </w:tcPr>
+          <w:p>
+            <w:pPr>
+              <w:pStyle w:val="Corpodetexto"/>
+              <w:spacing w:before="60"/>
+              <w:ind w:left="0"/>
+            </w:pPr>
+          </w:p>
+        </w:tc>
+        <w:tc>
+          <w:tcPr>
+            <w:tcW w:w="1068" w:type="pct"/>
+            <w:vAlign w:val="center"/>
+          </w:tcPr>
+          <w:p>
+            <w:pPr>
+              <w:pStyle w:val="Corpodetexto"/>
+              <w:spacing w:before="60"/>
+              <w:ind w:left="0"/>
+              <w:jc w:val="center"/>
+            </w:pPr>
+          </w:p>
+        </w:tc>
+        <w:tc>
+          <w:tcPr>
+            <w:tcW w:w="773" w:type="pct"/>
+            <w:vAlign w:val="center"/>
           </w:tcPr>
           <w:p>
             <w:pPr>
@@ -1694,25 +1805,29 @@
       <w:tr>
         <w:tc>
           <w:tcPr>
-            <w:tcW w:w="1744" w:type="dxa"/>
-          </w:tcPr>
-          <w:p>
-            <w:pPr>
-              <w:pStyle w:val="Corpodetexto"/>
-              <w:spacing w:before="60"/>
-              <w:ind w:left="0"/>
-            </w:pPr>
-          </w:p>
-        </w:tc>
-        <w:tc>
-          <w:tcPr>
-            <w:tcW w:w="974" w:type="dxa"/>
-          </w:tcPr>
-          <w:p>
-            <w:pPr>
-              <w:pStyle w:val="Corpodetexto"/>
-              <w:spacing w:before="60"/>
-              <w:ind w:left="0"/>
+            <w:tcW w:w="589" w:type="pct"/>
+            <w:vAlign w:val="center"/>
+          </w:tcPr>
+          <w:p>
+            <w:pPr>
+              <w:pStyle w:val="Corpodetexto"/>
+              <w:spacing w:before="60"/>
+              <w:ind w:left="0"/>
+              <w:jc w:val="center"/>
+            </w:pPr>
+          </w:p>
+        </w:tc>
+        <w:tc>
+          <w:tcPr>
+            <w:tcW w:w="514" w:type="pct"/>
+            <w:vAlign w:val="center"/>
+          </w:tcPr>
+          <w:p>
+            <w:pPr>
+              <w:pStyle w:val="Corpodetexto"/>
+              <w:spacing w:before="60"/>
+              <w:ind w:left="0"/>
+              <w:jc w:val="center"/>
             </w:pPr>
             <w:r>
               <w:t>T2</w:t>
@@ -1721,31 +1836,35 @@
         </w:tc>
         <w:tc>
           <w:tcPr>
-            <w:tcW w:w="2575" w:type="dxa"/>
-          </w:tcPr>
-          <w:p>
-            <w:pPr>
-              <w:pStyle w:val="Corpodetexto"/>
-              <w:spacing w:before="60"/>
-              <w:ind w:left="0"/>
-            </w:pPr>
-          </w:p>
-        </w:tc>
-        <w:tc>
-          <w:tcPr>
-            <w:tcW w:w="1830" w:type="dxa"/>
-          </w:tcPr>
-          <w:p>
-            <w:pPr>
-              <w:pStyle w:val="Corpodetexto"/>
-              <w:spacing w:before="60"/>
-              <w:ind w:left="0"/>
-            </w:pPr>
-          </w:p>
-        </w:tc>
-        <w:tc>
-          <w:tcPr>
-            <w:tcW w:w="1733" w:type="dxa"/>
+            <w:tcW w:w="2056" w:type="pct"/>
+            <w:vAlign w:val="center"/>
+          </w:tcPr>
+          <w:p>
+            <w:pPr>
+              <w:pStyle w:val="Corpodetexto"/>
+              <w:spacing w:before="60"/>
+              <w:ind w:left="0"/>
+            </w:pPr>
+          </w:p>
+        </w:tc>
+        <w:tc>
+          <w:tcPr>
+            <w:tcW w:w="1068" w:type="pct"/>
+            <w:vAlign w:val="center"/>
+          </w:tcPr>
+          <w:p>
+            <w:pPr>
+              <w:pStyle w:val="Corpodetexto"/>
+              <w:spacing w:before="60"/>
+              <w:ind w:left="0"/>
+              <w:jc w:val="center"/>
+            </w:pPr>
+          </w:p>
+        </w:tc>
+        <w:tc>
+          <w:tcPr>
+            <w:tcW w:w="773" w:type="pct"/>
+            <w:vAlign w:val="center"/>
           </w:tcPr>
           <w:p>
             <w:pPr>
@@ -1787,6 +1906,7 @@
         <w:pStyle w:val="Ttulo1"/>
       </w:pPr>
       <w:r>
+        <w:lastRenderedPageBreak/>
         <w:t>Lições Aprendidas</w:t>
       </w:r>
     </w:p>
@@ -1961,7 +2081,7 @@
               <w:rStyle w:val="Nmerodepgina"/>
               <w:noProof/>
             </w:rPr>
-            <w:t>1</w:t>
+            <w:t>3</w:t>
           </w:r>
           <w:r>
             <w:rPr>
@@ -4752,7 +4872,7 @@
 </file>
 
 <file path=customXml/itemProps1.xml><?xml version="1.0" encoding="utf-8"?>
-<ds:datastoreItem xmlns:ds="http://schemas.openxmlformats.org/officeDocument/2006/customXml" ds:itemID="{D37CA801-0652-4712-A8EB-4654DDFFC3F4}">
+<ds:datastoreItem xmlns:ds="http://schemas.openxmlformats.org/officeDocument/2006/customXml" ds:itemID="{B0E008B9-76C1-4862-A194-947842248102}">
   <ds:schemaRefs>
     <ds:schemaRef ds:uri="http://schemas.openxmlformats.org/officeDocument/2006/bibliography"/>
   </ds:schemaRefs>

</xml_diff>

<commit_message>
Ajuste Finais, Plano de Projeto
</commit_message>
<xml_diff>
--- a/planejamento/DP_Plano_Projeto.docx
+++ b/planejamento/DP_Plano_Projeto.docx
@@ -1,6 +1,6 @@
 
 <file path=word/document.xml><?xml version="1.0" encoding="utf-8"?>
-<w:document xmlns:ve="http://schemas.openxmlformats.org/markup-compatibility/2006" xmlns:o="urn:schemas-microsoft-com:office:office" xmlns:r="http://schemas.openxmlformats.org/officeDocument/2006/relationships" xmlns:m="http://schemas.openxmlformats.org/officeDocument/2006/math" xmlns:v="urn:schemas-microsoft-com:vml" xmlns:wp="http://schemas.openxmlformats.org/drawingml/2006/wordprocessingDrawing" xmlns:w10="urn:schemas-microsoft-com:office:word" xmlns:w="http://schemas.openxmlformats.org/wordprocessingml/2006/main" xmlns:wne="http://schemas.microsoft.com/office/word/2006/wordml">
+<w:document xmlns:wpc="http://schemas.microsoft.com/office/word/2010/wordprocessingCanvas" xmlns:mc="http://schemas.openxmlformats.org/markup-compatibility/2006" xmlns:o="urn:schemas-microsoft-com:office:office" xmlns:r="http://schemas.openxmlformats.org/officeDocument/2006/relationships" xmlns:m="http://schemas.openxmlformats.org/officeDocument/2006/math" xmlns:v="urn:schemas-microsoft-com:vml" xmlns:wp14="http://schemas.microsoft.com/office/word/2010/wordprocessingDrawing" xmlns:wp="http://schemas.openxmlformats.org/drawingml/2006/wordprocessingDrawing" xmlns:w10="urn:schemas-microsoft-com:office:word" xmlns:w="http://schemas.openxmlformats.org/wordprocessingml/2006/main" xmlns:w14="http://schemas.microsoft.com/office/word/2010/wordml" xmlns:wpg="http://schemas.microsoft.com/office/word/2010/wordprocessingGroup" xmlns:wpi="http://schemas.microsoft.com/office/word/2010/wordprocessingInk" xmlns:wne="http://schemas.microsoft.com/office/word/2006/wordml" xmlns:wps="http://schemas.microsoft.com/office/word/2010/wordprocessingShape" mc:Ignorable="w14 wp14">
   <w:body>
     <w:p>
       <w:pPr>
@@ -80,7 +80,7 @@
           <w:insideH w:val="single" w:sz="4" w:space="0" w:color="auto"/>
           <w:insideV w:val="single" w:sz="4" w:space="0" w:color="auto"/>
         </w:tblBorders>
-        <w:tblLook w:val="0000"/>
+        <w:tblLook w:val="0000" w:firstRow="0" w:lastRow="0" w:firstColumn="0" w:lastColumn="0" w:noHBand="0" w:noVBand="0"/>
       </w:tblPr>
       <w:tblGrid>
         <w:gridCol w:w="1701"/>
@@ -296,7 +296,7 @@
                 <w:szCs w:val="20"/>
               </w:rPr>
             </w:pPr>
-            <w:hyperlink r:id="rId8" w:history="1">
+            <w:hyperlink r:id="rId9" w:history="1">
               <w:r>
                 <w:rPr>
                   <w:rStyle w:val="Hyperlink"/>
@@ -396,7 +396,7 @@
                 <w:szCs w:val="20"/>
               </w:rPr>
             </w:pPr>
-            <w:hyperlink r:id="rId9" w:history="1">
+            <w:hyperlink r:id="rId10" w:history="1">
               <w:r>
                 <w:rPr>
                   <w:rStyle w:val="Hyperlink"/>
@@ -531,7 +531,7 @@
       <w:r>
         <w:t xml:space="preserve">, cuja definição é atualmente de responsabilidade da equipe do Eclipse Foundation. A instância do processo para fins de acompanhamento está disponível na web através da URL </w:t>
       </w:r>
-      <w:hyperlink r:id="rId10" w:history="1">
+      <w:hyperlink r:id="rId11" w:history="1">
         <w:r>
           <w:rPr>
             <w:rStyle w:val="Hyperlink"/>
@@ -750,14 +750,14 @@
           <w:insideH w:val="single" w:sz="4" w:space="0" w:color="auto"/>
           <w:insideV w:val="single" w:sz="4" w:space="0" w:color="auto"/>
         </w:tblBorders>
-        <w:tblLook w:val="0000"/>
+        <w:tblLook w:val="0000" w:firstRow="0" w:lastRow="0" w:firstColumn="0" w:lastColumn="0" w:noHBand="0" w:noVBand="0"/>
       </w:tblPr>
       <w:tblGrid>
-        <w:gridCol w:w="1128"/>
+        <w:gridCol w:w="1205"/>
         <w:gridCol w:w="984"/>
-        <w:gridCol w:w="3328"/>
-        <w:gridCol w:w="1962"/>
-        <w:gridCol w:w="1454"/>
+        <w:gridCol w:w="3275"/>
+        <w:gridCol w:w="1944"/>
+        <w:gridCol w:w="1448"/>
       </w:tblGrid>
       <w:tr>
         <w:trPr>
@@ -845,6 +845,8 @@
               </w:rPr>
               <w:t xml:space="preserve">Objetivos Primários </w:t>
             </w:r>
+            <w:bookmarkStart w:id="7" w:name="_GoBack"/>
+            <w:bookmarkEnd w:id="7"/>
             <w:r>
               <w:rPr>
                 <w:rFonts w:ascii="Arial" w:hAnsi="Arial" w:cs="Arial"/>
@@ -925,8 +927,14 @@
               <w:spacing w:before="60"/>
               <w:ind w:left="0"/>
               <w:jc w:val="center"/>
-            </w:pPr>
-            <w:r>
+              <w:rPr>
+                <w:b/>
+              </w:rPr>
+            </w:pPr>
+            <w:r>
+              <w:rPr>
+                <w:b/>
+              </w:rPr>
               <w:t>Concepção</w:t>
             </w:r>
           </w:p>
@@ -1163,8 +1171,14 @@
               <w:spacing w:before="60"/>
               <w:ind w:left="0"/>
               <w:jc w:val="center"/>
-            </w:pPr>
-            <w:r>
+              <w:rPr>
+                <w:b/>
+              </w:rPr>
+            </w:pPr>
+            <w:r>
+              <w:rPr>
+                <w:b/>
+              </w:rPr>
               <w:t>Elaboração</w:t>
             </w:r>
           </w:p>
@@ -1221,16 +1235,8 @@
           </w:p>
           <w:p>
             <w:pPr>
-              <w:ind w:left="34" w:hanging="34"/>
-            </w:pPr>
-          </w:p>
-          <w:p>
-            <w:pPr>
-              <w:pStyle w:val="PargrafodaLista"/>
-              <w:ind w:left="459"/>
               <w:jc w:val="both"/>
             </w:pPr>
-            <w:bookmarkStart w:id="7" w:name="_GoBack"/>
           </w:p>
           <w:p>
             <w:pPr>
@@ -1282,7 +1288,6 @@
             <w:r>
               <w:t>Plano da interação</w:t>
             </w:r>
-            <w:bookmarkEnd w:id="7"/>
           </w:p>
           <w:p>
             <w:pPr>
@@ -1372,6 +1377,9 @@
               <w:spacing w:before="60"/>
               <w:ind w:left="0"/>
               <w:jc w:val="center"/>
+              <w:rPr>
+                <w:b/>
+              </w:rPr>
             </w:pPr>
           </w:p>
         </w:tc>
@@ -1560,8 +1568,14 @@
               <w:spacing w:before="60"/>
               <w:ind w:left="0"/>
               <w:jc w:val="center"/>
-            </w:pPr>
-            <w:r>
+              <w:rPr>
+                <w:b/>
+              </w:rPr>
+            </w:pPr>
+            <w:r>
+              <w:rPr>
+                <w:b/>
+              </w:rPr>
               <w:t>Construção</w:t>
             </w:r>
           </w:p>
@@ -1703,6 +1717,9 @@
               <w:spacing w:before="60"/>
               <w:ind w:left="0"/>
               <w:jc w:val="center"/>
+              <w:rPr>
+                <w:b/>
+              </w:rPr>
             </w:pPr>
           </w:p>
         </w:tc>
@@ -1752,7 +1769,6 @@
               <w:jc w:val="both"/>
             </w:pPr>
             <w:r>
-              <w:lastRenderedPageBreak/>
               <w:t>Buscar informações</w:t>
             </w:r>
           </w:p>
@@ -1767,6 +1783,7 @@
               <w:jc w:val="both"/>
             </w:pPr>
             <w:r>
+              <w:lastRenderedPageBreak/>
               <w:t>Gerar relatório</w:t>
             </w:r>
           </w:p>
@@ -1810,7 +1827,6 @@
               <w:jc w:val="center"/>
             </w:pPr>
             <w:r>
-              <w:lastRenderedPageBreak/>
               <w:t>30/11/2015</w:t>
             </w:r>
           </w:p>
@@ -1844,6 +1860,9 @@
               <w:spacing w:before="60"/>
               <w:ind w:left="0"/>
               <w:jc w:val="center"/>
+              <w:rPr>
+                <w:b/>
+              </w:rPr>
             </w:pPr>
           </w:p>
         </w:tc>
@@ -1917,8 +1936,14 @@
               <w:spacing w:before="60"/>
               <w:ind w:left="0"/>
               <w:jc w:val="center"/>
-            </w:pPr>
-            <w:r>
+              <w:rPr>
+                <w:b/>
+              </w:rPr>
+            </w:pPr>
+            <w:r>
+              <w:rPr>
+                <w:b/>
+              </w:rPr>
               <w:t>Transição</w:t>
             </w:r>
           </w:p>
@@ -1993,6 +2018,9 @@
               <w:spacing w:before="60"/>
               <w:ind w:left="0"/>
               <w:jc w:val="center"/>
+              <w:rPr>
+                <w:b/>
+              </w:rPr>
             </w:pPr>
           </w:p>
         </w:tc>
@@ -2108,8 +2136,8 @@
     </w:p>
     <w:p/>
     <w:sectPr>
-      <w:headerReference w:type="default" r:id="rId11"/>
-      <w:footerReference w:type="default" r:id="rId12"/>
+      <w:headerReference w:type="default" r:id="rId12"/>
+      <w:footerReference w:type="default" r:id="rId13"/>
       <w:pgSz w:w="12240" w:h="15840" w:code="1"/>
       <w:pgMar w:top="1440" w:right="1440" w:bottom="1440" w:left="1440" w:header="720" w:footer="720" w:gutter="0"/>
       <w:cols w:space="720"/>
@@ -2119,7 +2147,7 @@
 </file>
 
 <file path=word/endnotes.xml><?xml version="1.0" encoding="utf-8"?>
-<w:endnotes xmlns:ve="http://schemas.openxmlformats.org/markup-compatibility/2006" xmlns:o="urn:schemas-microsoft-com:office:office" xmlns:r="http://schemas.openxmlformats.org/officeDocument/2006/relationships" xmlns:m="http://schemas.openxmlformats.org/officeDocument/2006/math" xmlns:v="urn:schemas-microsoft-com:vml" xmlns:wp="http://schemas.openxmlformats.org/drawingml/2006/wordprocessingDrawing" xmlns:w10="urn:schemas-microsoft-com:office:word" xmlns:w="http://schemas.openxmlformats.org/wordprocessingml/2006/main" xmlns:wne="http://schemas.microsoft.com/office/word/2006/wordml">
+<w:endnotes xmlns:wpc="http://schemas.microsoft.com/office/word/2010/wordprocessingCanvas" xmlns:mc="http://schemas.openxmlformats.org/markup-compatibility/2006" xmlns:o="urn:schemas-microsoft-com:office:office" xmlns:r="http://schemas.openxmlformats.org/officeDocument/2006/relationships" xmlns:m="http://schemas.openxmlformats.org/officeDocument/2006/math" xmlns:v="urn:schemas-microsoft-com:vml" xmlns:wp14="http://schemas.microsoft.com/office/word/2010/wordprocessingDrawing" xmlns:wp="http://schemas.openxmlformats.org/drawingml/2006/wordprocessingDrawing" xmlns:w10="urn:schemas-microsoft-com:office:word" xmlns:w="http://schemas.openxmlformats.org/wordprocessingml/2006/main" xmlns:w14="http://schemas.microsoft.com/office/word/2010/wordml" xmlns:wpg="http://schemas.microsoft.com/office/word/2010/wordprocessingGroup" xmlns:wpi="http://schemas.microsoft.com/office/word/2010/wordprocessingInk" xmlns:wne="http://schemas.microsoft.com/office/word/2006/wordml" xmlns:wps="http://schemas.microsoft.com/office/word/2010/wordprocessingShape" mc:Ignorable="w14 wp14">
   <w:endnote w:type="separator" w:id="-1">
     <w:p>
       <w:r>
@@ -2138,7 +2166,7 @@
 </file>
 
 <file path=word/footer1.xml><?xml version="1.0" encoding="utf-8"?>
-<w:ftr xmlns:ve="http://schemas.openxmlformats.org/markup-compatibility/2006" xmlns:o="urn:schemas-microsoft-com:office:office" xmlns:r="http://schemas.openxmlformats.org/officeDocument/2006/relationships" xmlns:m="http://schemas.openxmlformats.org/officeDocument/2006/math" xmlns:v="urn:schemas-microsoft-com:vml" xmlns:wp="http://schemas.openxmlformats.org/drawingml/2006/wordprocessingDrawing" xmlns:w10="urn:schemas-microsoft-com:office:word" xmlns:w="http://schemas.openxmlformats.org/wordprocessingml/2006/main" xmlns:wne="http://schemas.microsoft.com/office/word/2006/wordml">
+<w:ftr xmlns:wpc="http://schemas.microsoft.com/office/word/2010/wordprocessingCanvas" xmlns:mc="http://schemas.openxmlformats.org/markup-compatibility/2006" xmlns:o="urn:schemas-microsoft-com:office:office" xmlns:r="http://schemas.openxmlformats.org/officeDocument/2006/relationships" xmlns:m="http://schemas.openxmlformats.org/officeDocument/2006/math" xmlns:v="urn:schemas-microsoft-com:vml" xmlns:wp14="http://schemas.microsoft.com/office/word/2010/wordprocessingDrawing" xmlns:wp="http://schemas.openxmlformats.org/drawingml/2006/wordprocessingDrawing" xmlns:w10="urn:schemas-microsoft-com:office:word" xmlns:w="http://schemas.openxmlformats.org/wordprocessingml/2006/main" xmlns:w14="http://schemas.microsoft.com/office/word/2010/wordml" xmlns:wpg="http://schemas.microsoft.com/office/word/2010/wordprocessingGroup" xmlns:wpi="http://schemas.microsoft.com/office/word/2010/wordprocessingInk" xmlns:wne="http://schemas.microsoft.com/office/word/2006/wordml" xmlns:wps="http://schemas.microsoft.com/office/word/2010/wordprocessingShape" mc:Ignorable="w14 wp14">
   <w:tbl>
     <w:tblPr>
       <w:tblW w:w="0" w:type="auto"/>
@@ -2151,7 +2179,7 @@
         <w:insideV w:val="single" w:sz="6" w:space="0" w:color="auto"/>
       </w:tblBorders>
       <w:tblLayout w:type="fixed"/>
-      <w:tblLook w:val="0000"/>
+      <w:tblLook w:val="0000" w:firstRow="0" w:lastRow="0" w:firstColumn="0" w:lastColumn="0" w:noHBand="0" w:noVBand="0"/>
     </w:tblPr>
     <w:tblGrid>
       <w:gridCol w:w="3162"/>
@@ -2263,7 +2291,7 @@
               <w:rStyle w:val="Nmerodepgina"/>
               <w:noProof/>
             </w:rPr>
-            <w:t>1</w:t>
+            <w:t>3</w:t>
           </w:r>
           <w:r>
             <w:rPr>
@@ -2277,16 +2305,31 @@
             </w:rPr>
             <w:t>de</w:t>
           </w:r>
-          <w:fldSimple w:instr=" NUMPAGES  \* MERGEFORMAT ">
-            <w:r>
-              <w:rPr>
-                <w:rStyle w:val="Nmerodepgina"/>
-                <w:noProof/>
-                <w:lang w:val="en-US"/>
-              </w:rPr>
-              <w:t>3</w:t>
-            </w:r>
-          </w:fldSimple>
+          <w:r>
+            <w:fldChar w:fldCharType="begin"/>
+          </w:r>
+          <w:r>
+            <w:instrText xml:space="preserve"> NUMPAGES  \* MERGEFORMAT </w:instrText>
+          </w:r>
+          <w:r>
+            <w:fldChar w:fldCharType="separate"/>
+          </w:r>
+          <w:r>
+            <w:rPr>
+              <w:rStyle w:val="Nmerodepgina"/>
+              <w:noProof/>
+              <w:lang w:val="en-US"/>
+            </w:rPr>
+            <w:t>3</w:t>
+          </w:r>
+          <w:r>
+            <w:rPr>
+              <w:rStyle w:val="Nmerodepgina"/>
+              <w:noProof/>
+              <w:lang w:val="en-US"/>
+            </w:rPr>
+            <w:fldChar w:fldCharType="end"/>
+          </w:r>
         </w:p>
       </w:tc>
     </w:tr>
@@ -2300,7 +2343,7 @@
 </file>
 
 <file path=word/footnotes.xml><?xml version="1.0" encoding="utf-8"?>
-<w:footnotes xmlns:ve="http://schemas.openxmlformats.org/markup-compatibility/2006" xmlns:o="urn:schemas-microsoft-com:office:office" xmlns:r="http://schemas.openxmlformats.org/officeDocument/2006/relationships" xmlns:m="http://schemas.openxmlformats.org/officeDocument/2006/math" xmlns:v="urn:schemas-microsoft-com:vml" xmlns:wp="http://schemas.openxmlformats.org/drawingml/2006/wordprocessingDrawing" xmlns:w10="urn:schemas-microsoft-com:office:word" xmlns:w="http://schemas.openxmlformats.org/wordprocessingml/2006/main" xmlns:wne="http://schemas.microsoft.com/office/word/2006/wordml">
+<w:footnotes xmlns:wpc="http://schemas.microsoft.com/office/word/2010/wordprocessingCanvas" xmlns:mc="http://schemas.openxmlformats.org/markup-compatibility/2006" xmlns:o="urn:schemas-microsoft-com:office:office" xmlns:r="http://schemas.openxmlformats.org/officeDocument/2006/relationships" xmlns:m="http://schemas.openxmlformats.org/officeDocument/2006/math" xmlns:v="urn:schemas-microsoft-com:vml" xmlns:wp14="http://schemas.microsoft.com/office/word/2010/wordprocessingDrawing" xmlns:wp="http://schemas.openxmlformats.org/drawingml/2006/wordprocessingDrawing" xmlns:w10="urn:schemas-microsoft-com:office:word" xmlns:w="http://schemas.openxmlformats.org/wordprocessingml/2006/main" xmlns:w14="http://schemas.microsoft.com/office/word/2010/wordml" xmlns:wpg="http://schemas.microsoft.com/office/word/2010/wordprocessingGroup" xmlns:wpi="http://schemas.microsoft.com/office/word/2010/wordprocessingInk" xmlns:wne="http://schemas.microsoft.com/office/word/2006/wordml" xmlns:wps="http://schemas.microsoft.com/office/word/2010/wordprocessingShape" mc:Ignorable="w14 wp14">
   <w:footnote w:type="separator" w:id="-1">
     <w:p>
       <w:r>
@@ -2319,7 +2362,7 @@
 </file>
 
 <file path=word/header1.xml><?xml version="1.0" encoding="utf-8"?>
-<w:hdr xmlns:ve="http://schemas.openxmlformats.org/markup-compatibility/2006" xmlns:o="urn:schemas-microsoft-com:office:office" xmlns:r="http://schemas.openxmlformats.org/officeDocument/2006/relationships" xmlns:m="http://schemas.openxmlformats.org/officeDocument/2006/math" xmlns:v="urn:schemas-microsoft-com:vml" xmlns:wp="http://schemas.openxmlformats.org/drawingml/2006/wordprocessingDrawing" xmlns:w10="urn:schemas-microsoft-com:office:word" xmlns:w="http://schemas.openxmlformats.org/wordprocessingml/2006/main" xmlns:wne="http://schemas.microsoft.com/office/word/2006/wordml">
+<w:hdr xmlns:wpc="http://schemas.microsoft.com/office/word/2010/wordprocessingCanvas" xmlns:mc="http://schemas.openxmlformats.org/markup-compatibility/2006" xmlns:o="urn:schemas-microsoft-com:office:office" xmlns:r="http://schemas.openxmlformats.org/officeDocument/2006/relationships" xmlns:m="http://schemas.openxmlformats.org/officeDocument/2006/math" xmlns:v="urn:schemas-microsoft-com:vml" xmlns:wp14="http://schemas.microsoft.com/office/word/2010/wordprocessingDrawing" xmlns:wp="http://schemas.openxmlformats.org/drawingml/2006/wordprocessingDrawing" xmlns:w10="urn:schemas-microsoft-com:office:word" xmlns:w="http://schemas.openxmlformats.org/wordprocessingml/2006/main" xmlns:w14="http://schemas.microsoft.com/office/word/2010/wordml" xmlns:wpg="http://schemas.microsoft.com/office/word/2010/wordprocessingGroup" xmlns:wpi="http://schemas.microsoft.com/office/word/2010/wordprocessingInk" xmlns:wne="http://schemas.microsoft.com/office/word/2006/wordml" xmlns:wps="http://schemas.microsoft.com/office/word/2010/wordprocessingShape" mc:Ignorable="w14 wp14">
   <w:tbl>
     <w:tblPr>
       <w:tblW w:w="0" w:type="auto"/>
@@ -2332,7 +2375,7 @@
         <w:insideV w:val="single" w:sz="6" w:space="0" w:color="auto"/>
       </w:tblBorders>
       <w:tblLayout w:type="fixed"/>
-      <w:tblLook w:val="0000"/>
+      <w:tblLook w:val="0000" w:firstRow="0" w:lastRow="0" w:firstColumn="0" w:lastColumn="0" w:noHBand="0" w:noVBand="0"/>
     </w:tblPr>
     <w:tblGrid>
       <w:gridCol w:w="6379"/>
@@ -2402,7 +2445,7 @@
 </file>
 
 <file path=word/numbering.xml><?xml version="1.0" encoding="utf-8"?>
-<w:numbering xmlns:ve="http://schemas.openxmlformats.org/markup-compatibility/2006" xmlns:o="urn:schemas-microsoft-com:office:office" xmlns:r="http://schemas.openxmlformats.org/officeDocument/2006/relationships" xmlns:m="http://schemas.openxmlformats.org/officeDocument/2006/math" xmlns:v="urn:schemas-microsoft-com:vml" xmlns:wp="http://schemas.openxmlformats.org/drawingml/2006/wordprocessingDrawing" xmlns:w10="urn:schemas-microsoft-com:office:word" xmlns:w="http://schemas.openxmlformats.org/wordprocessingml/2006/main" xmlns:wne="http://schemas.microsoft.com/office/word/2006/wordml">
+<w:numbering xmlns:wpc="http://schemas.microsoft.com/office/word/2010/wordprocessingCanvas" xmlns:mc="http://schemas.openxmlformats.org/markup-compatibility/2006" xmlns:o="urn:schemas-microsoft-com:office:office" xmlns:r="http://schemas.openxmlformats.org/officeDocument/2006/relationships" xmlns:m="http://schemas.openxmlformats.org/officeDocument/2006/math" xmlns:v="urn:schemas-microsoft-com:vml" xmlns:wp14="http://schemas.microsoft.com/office/word/2010/wordprocessingDrawing" xmlns:wp="http://schemas.openxmlformats.org/drawingml/2006/wordprocessingDrawing" xmlns:w10="urn:schemas-microsoft-com:office:word" xmlns:w="http://schemas.openxmlformats.org/wordprocessingml/2006/main" xmlns:w14="http://schemas.microsoft.com/office/word/2010/wordml" xmlns:wpg="http://schemas.microsoft.com/office/word/2010/wordprocessingGroup" xmlns:wpi="http://schemas.microsoft.com/office/word/2010/wordprocessingInk" xmlns:wne="http://schemas.microsoft.com/office/word/2006/wordml" xmlns:wps="http://schemas.microsoft.com/office/word/2010/wordprocessingShape" mc:Ignorable="w14 wp14">
   <w:abstractNum w:abstractNumId="0">
     <w:nsid w:val="FFFFFFFB"/>
     <w:multiLevelType w:val="multilevel"/>
@@ -4278,7 +4321,7 @@
 </file>
 
 <file path=word/styles.xml><?xml version="1.0" encoding="utf-8"?>
-<w:styles xmlns:r="http://schemas.openxmlformats.org/officeDocument/2006/relationships" xmlns:w="http://schemas.openxmlformats.org/wordprocessingml/2006/main">
+<w:styles xmlns:mc="http://schemas.openxmlformats.org/markup-compatibility/2006" xmlns:r="http://schemas.openxmlformats.org/officeDocument/2006/relationships" xmlns:w="http://schemas.openxmlformats.org/wordprocessingml/2006/main" xmlns:w14="http://schemas.microsoft.com/office/word/2010/wordml" mc:Ignorable="w14">
   <w:docDefaults>
     <w:rPrDefault>
       <w:rPr>
@@ -4617,7 +4660,6 @@
     <w:uiPriority w:val="99"/>
     <w:semiHidden/>
     <w:unhideWhenUsed/>
-    <w:qFormat/>
     <w:tblPr>
       <w:tblInd w:w="0" w:type="dxa"/>
       <w:tblCellMar>
@@ -5205,6 +5247,196 @@
       <w:ind w:left="720"/>
       <w:contextualSpacing/>
     </w:pPr>
+  </w:style>
+</w:styles>
+</file>
+
+<file path=word/stylesWithEffects.xml><?xml version="1.0" encoding="utf-8"?>
+<w:styles xmlns:wpc="http://schemas.microsoft.com/office/word/2010/wordprocessingCanvas" xmlns:mc="http://schemas.openxmlformats.org/markup-compatibility/2006" xmlns:o="urn:schemas-microsoft-com:office:office" xmlns:r="http://schemas.openxmlformats.org/officeDocument/2006/relationships" xmlns:m="http://schemas.openxmlformats.org/officeDocument/2006/math" xmlns:v="urn:schemas-microsoft-com:vml" xmlns:wp14="http://schemas.microsoft.com/office/word/2010/wordprocessingDrawing" xmlns:wp="http://schemas.openxmlformats.org/drawingml/2006/wordprocessingDrawing" xmlns:w10="urn:schemas-microsoft-com:office:word" xmlns:w="http://schemas.openxmlformats.org/wordprocessingml/2006/main" xmlns:w14="http://schemas.microsoft.com/office/word/2010/wordml" xmlns:wpg="http://schemas.microsoft.com/office/word/2010/wordprocessingGroup" xmlns:wpi="http://schemas.microsoft.com/office/word/2010/wordprocessingInk" xmlns:wne="http://schemas.microsoft.com/office/word/2006/wordml" xmlns:wps="http://schemas.microsoft.com/office/word/2010/wordprocessingShape" mc:Ignorable="w14 wp14">
+  <w:docDefaults>
+    <w:rPrDefault>
+      <w:rPr>
+        <w:rFonts w:asciiTheme="minorHAnsi" w:eastAsiaTheme="minorEastAsia" w:hAnsiTheme="minorHAnsi" w:cstheme="minorBidi"/>
+        <w:sz w:val="22"/>
+        <w:szCs w:val="22"/>
+        <w:lang w:val="pt-BR" w:eastAsia="pt-BR" w:bidi="ar-SA"/>
+      </w:rPr>
+    </w:rPrDefault>
+    <w:pPrDefault>
+      <w:pPr>
+        <w:spacing w:after="200" w:line="276" w:lineRule="auto"/>
+      </w:pPr>
+    </w:pPrDefault>
+  </w:docDefaults>
+  <w:latentStyles w:defLockedState="0" w:defUIPriority="99" w:defSemiHidden="1" w:defUnhideWhenUsed="1" w:defQFormat="0" w:count="267">
+    <w:lsdException w:name="Normal" w:semiHidden="0" w:uiPriority="0" w:unhideWhenUsed="0" w:qFormat="1"/>
+    <w:lsdException w:name="heading 1" w:semiHidden="0" w:uiPriority="9" w:unhideWhenUsed="0" w:qFormat="1"/>
+    <w:lsdException w:name="heading 2" w:uiPriority="9" w:qFormat="1"/>
+    <w:lsdException w:name="heading 3" w:uiPriority="9" w:qFormat="1"/>
+    <w:lsdException w:name="heading 4" w:uiPriority="9" w:qFormat="1"/>
+    <w:lsdException w:name="heading 5" w:uiPriority="9" w:qFormat="1"/>
+    <w:lsdException w:name="heading 6" w:uiPriority="9" w:qFormat="1"/>
+    <w:lsdException w:name="heading 7" w:uiPriority="9" w:qFormat="1"/>
+    <w:lsdException w:name="heading 8" w:uiPriority="9" w:qFormat="1"/>
+    <w:lsdException w:name="heading 9" w:uiPriority="9" w:qFormat="1"/>
+    <w:lsdException w:name="toc 1" w:uiPriority="39"/>
+    <w:lsdException w:name="toc 2" w:uiPriority="39"/>
+    <w:lsdException w:name="toc 3" w:uiPriority="39"/>
+    <w:lsdException w:name="toc 4" w:uiPriority="39"/>
+    <w:lsdException w:name="toc 5" w:uiPriority="39"/>
+    <w:lsdException w:name="toc 6" w:uiPriority="39"/>
+    <w:lsdException w:name="toc 7" w:uiPriority="39"/>
+    <w:lsdException w:name="toc 8" w:uiPriority="39"/>
+    <w:lsdException w:name="toc 9" w:uiPriority="39"/>
+    <w:lsdException w:name="caption" w:uiPriority="35" w:qFormat="1"/>
+    <w:lsdException w:name="Title" w:semiHidden="0" w:uiPriority="10" w:unhideWhenUsed="0" w:qFormat="1"/>
+    <w:lsdException w:name="Default Paragraph Font" w:uiPriority="1"/>
+    <w:lsdException w:name="Subtitle" w:semiHidden="0" w:uiPriority="11" w:unhideWhenUsed="0" w:qFormat="1"/>
+    <w:lsdException w:name="Strong" w:semiHidden="0" w:uiPriority="22" w:unhideWhenUsed="0" w:qFormat="1"/>
+    <w:lsdException w:name="Emphasis" w:semiHidden="0" w:uiPriority="20" w:unhideWhenUsed="0" w:qFormat="1"/>
+    <w:lsdException w:name="Table Grid" w:semiHidden="0" w:uiPriority="59" w:unhideWhenUsed="0"/>
+    <w:lsdException w:name="Placeholder Text" w:unhideWhenUsed="0"/>
+    <w:lsdException w:name="No Spacing" w:semiHidden="0" w:uiPriority="1" w:unhideWhenUsed="0" w:qFormat="1"/>
+    <w:lsdException w:name="Light Shading" w:semiHidden="0" w:uiPriority="60" w:unhideWhenUsed="0"/>
+    <w:lsdException w:name="Light List" w:semiHidden="0" w:uiPriority="61" w:unhideWhenUsed="0"/>
+    <w:lsdException w:name="Light Grid" w:semiHidden="0" w:uiPriority="62" w:unhideWhenUsed="0"/>
+    <w:lsdException w:name="Medium Shading 1" w:semiHidden="0" w:uiPriority="63" w:unhideWhenUsed="0"/>
+    <w:lsdException w:name="Medium Shading 2" w:semiHidden="0" w:uiPriority="64" w:unhideWhenUsed="0"/>
+    <w:lsdException w:name="Medium List 1" w:semiHidden="0" w:uiPriority="65" w:unhideWhenUsed="0"/>
+    <w:lsdException w:name="Medium List 2" w:semiHidden="0" w:uiPriority="66" w:unhideWhenUsed="0"/>
+    <w:lsdException w:name="Medium Grid 1" w:semiHidden="0" w:uiPriority="67" w:unhideWhenUsed="0"/>
+    <w:lsdException w:name="Medium Grid 2" w:semiHidden="0" w:uiPriority="68" w:unhideWhenUsed="0"/>
+    <w:lsdException w:name="Medium Grid 3" w:semiHidden="0" w:uiPriority="69" w:unhideWhenUsed="0"/>
+    <w:lsdException w:name="Dark List" w:semiHidden="0" w:uiPriority="70" w:unhideWhenUsed="0"/>
+    <w:lsdException w:name="Colorful Shading" w:semiHidden="0" w:uiPriority="71" w:unhideWhenUsed="0"/>
+    <w:lsdException w:name="Colorful List" w:semiHidden="0" w:uiPriority="72" w:unhideWhenUsed="0"/>
+    <w:lsdException w:name="Colorful Grid" w:semiHidden="0" w:uiPriority="73" w:unhideWhenUsed="0"/>
+    <w:lsdException w:name="Light Shading Accent 1" w:semiHidden="0" w:uiPriority="60" w:unhideWhenUsed="0"/>
+    <w:lsdException w:name="Light List Accent 1" w:semiHidden="0" w:uiPriority="61" w:unhideWhenUsed="0"/>
+    <w:lsdException w:name="Light Grid Accent 1" w:semiHidden="0" w:uiPriority="62" w:unhideWhenUsed="0"/>
+    <w:lsdException w:name="Medium Shading 1 Accent 1" w:semiHidden="0" w:uiPriority="63" w:unhideWhenUsed="0"/>
+    <w:lsdException w:name="Medium Shading 2 Accent 1" w:semiHidden="0" w:uiPriority="64" w:unhideWhenUsed="0"/>
+    <w:lsdException w:name="Medium List 1 Accent 1" w:semiHidden="0" w:uiPriority="65" w:unhideWhenUsed="0"/>
+    <w:lsdException w:name="Revision" w:unhideWhenUsed="0"/>
+    <w:lsdException w:name="List Paragraph" w:semiHidden="0" w:uiPriority="34" w:unhideWhenUsed="0" w:qFormat="1"/>
+    <w:lsdException w:name="Quote" w:semiHidden="0" w:uiPriority="29" w:unhideWhenUsed="0" w:qFormat="1"/>
+    <w:lsdException w:name="Intense Quote" w:semiHidden="0" w:uiPriority="30" w:unhideWhenUsed="0" w:qFormat="1"/>
+    <w:lsdException w:name="Medium List 2 Accent 1" w:semiHidden="0" w:uiPriority="66" w:unhideWhenUsed="0"/>
+    <w:lsdException w:name="Medium Grid 1 Accent 1" w:semiHidden="0" w:uiPriority="67" w:unhideWhenUsed="0"/>
+    <w:lsdException w:name="Medium Grid 2 Accent 1" w:semiHidden="0" w:uiPriority="68" w:unhideWhenUsed="0"/>
+    <w:lsdException w:name="Medium Grid 3 Accent 1" w:semiHidden="0" w:uiPriority="69" w:unhideWhenUsed="0"/>
+    <w:lsdException w:name="Dark List Accent 1" w:semiHidden="0" w:uiPriority="70" w:unhideWhenUsed="0"/>
+    <w:lsdException w:name="Colorful Shading Accent 1" w:semiHidden="0" w:uiPriority="71" w:unhideWhenUsed="0"/>
+    <w:lsdException w:name="Colorful List Accent 1" w:semiHidden="0" w:uiPriority="72" w:unhideWhenUsed="0"/>
+    <w:lsdException w:name="Colorful Grid Accent 1" w:semiHidden="0" w:uiPriority="73" w:unhideWhenUsed="0"/>
+    <w:lsdException w:name="Light Shading Accent 2" w:semiHidden="0" w:uiPriority="60" w:unhideWhenUsed="0"/>
+    <w:lsdException w:name="Light List Accent 2" w:semiHidden="0" w:uiPriority="61" w:unhideWhenUsed="0"/>
+    <w:lsdException w:name="Light Grid Accent 2" w:semiHidden="0" w:uiPriority="62" w:unhideWhenUsed="0"/>
+    <w:lsdException w:name="Medium Shading 1 Accent 2" w:semiHidden="0" w:uiPriority="63" w:unhideWhenUsed="0"/>
+    <w:lsdException w:name="Medium Shading 2 Accent 2" w:semiHidden="0" w:uiPriority="64" w:unhideWhenUsed="0"/>
+    <w:lsdException w:name="Medium List 1 Accent 2" w:semiHidden="0" w:uiPriority="65" w:unhideWhenUsed="0"/>
+    <w:lsdException w:name="Medium List 2 Accent 2" w:semiHidden="0" w:uiPriority="66" w:unhideWhenUsed="0"/>
+    <w:lsdException w:name="Medium Grid 1 Accent 2" w:semiHidden="0" w:uiPriority="67" w:unhideWhenUsed="0"/>
+    <w:lsdException w:name="Medium Grid 2 Accent 2" w:semiHidden="0" w:uiPriority="68" w:unhideWhenUsed="0"/>
+    <w:lsdException w:name="Medium Grid 3 Accent 2" w:semiHidden="0" w:uiPriority="69" w:unhideWhenUsed="0"/>
+    <w:lsdException w:name="Dark List Accent 2" w:semiHidden="0" w:uiPriority="70" w:unhideWhenUsed="0"/>
+    <w:lsdException w:name="Colorful Shading Accent 2" w:semiHidden="0" w:uiPriority="71" w:unhideWhenUsed="0"/>
+    <w:lsdException w:name="Colorful List Accent 2" w:semiHidden="0" w:uiPriority="72" w:unhideWhenUsed="0"/>
+    <w:lsdException w:name="Colorful Grid Accent 2" w:semiHidden="0" w:uiPriority="73" w:unhideWhenUsed="0"/>
+    <w:lsdException w:name="Light Shading Accent 3" w:semiHidden="0" w:uiPriority="60" w:unhideWhenUsed="0"/>
+    <w:lsdException w:name="Light List Accent 3" w:semiHidden="0" w:uiPriority="61" w:unhideWhenUsed="0"/>
+    <w:lsdException w:name="Light Grid Accent 3" w:semiHidden="0" w:uiPriority="62" w:unhideWhenUsed="0"/>
+    <w:lsdException w:name="Medium Shading 1 Accent 3" w:semiHidden="0" w:uiPriority="63" w:unhideWhenUsed="0"/>
+    <w:lsdException w:name="Medium Shading 2 Accent 3" w:semiHidden="0" w:uiPriority="64" w:unhideWhenUsed="0"/>
+    <w:lsdException w:name="Medium List 1 Accent 3" w:semiHidden="0" w:uiPriority="65" w:unhideWhenUsed="0"/>
+    <w:lsdException w:name="Medium List 2 Accent 3" w:semiHidden="0" w:uiPriority="66" w:unhideWhenUsed="0"/>
+    <w:lsdException w:name="Medium Grid 1 Accent 3" w:semiHidden="0" w:uiPriority="67" w:unhideWhenUsed="0"/>
+    <w:lsdException w:name="Medium Grid 2 Accent 3" w:semiHidden="0" w:uiPriority="68" w:unhideWhenUsed="0"/>
+    <w:lsdException w:name="Medium Grid 3 Accent 3" w:semiHidden="0" w:uiPriority="69" w:unhideWhenUsed="0"/>
+    <w:lsdException w:name="Dark List Accent 3" w:semiHidden="0" w:uiPriority="70" w:unhideWhenUsed="0"/>
+    <w:lsdException w:name="Colorful Shading Accent 3" w:semiHidden="0" w:uiPriority="71" w:unhideWhenUsed="0"/>
+    <w:lsdException w:name="Colorful List Accent 3" w:semiHidden="0" w:uiPriority="72" w:unhideWhenUsed="0"/>
+    <w:lsdException w:name="Colorful Grid Accent 3" w:semiHidden="0" w:uiPriority="73" w:unhideWhenUsed="0"/>
+    <w:lsdException w:name="Light Shading Accent 4" w:semiHidden="0" w:uiPriority="60" w:unhideWhenUsed="0"/>
+    <w:lsdException w:name="Light List Accent 4" w:semiHidden="0" w:uiPriority="61" w:unhideWhenUsed="0"/>
+    <w:lsdException w:name="Light Grid Accent 4" w:semiHidden="0" w:uiPriority="62" w:unhideWhenUsed="0"/>
+    <w:lsdException w:name="Medium Shading 1 Accent 4" w:semiHidden="0" w:uiPriority="63" w:unhideWhenUsed="0"/>
+    <w:lsdException w:name="Medium Shading 2 Accent 4" w:semiHidden="0" w:uiPriority="64" w:unhideWhenUsed="0"/>
+    <w:lsdException w:name="Medium List 1 Accent 4" w:semiHidden="0" w:uiPriority="65" w:unhideWhenUsed="0"/>
+    <w:lsdException w:name="Medium List 2 Accent 4" w:semiHidden="0" w:uiPriority="66" w:unhideWhenUsed="0"/>
+    <w:lsdException w:name="Medium Grid 1 Accent 4" w:semiHidden="0" w:uiPriority="67" w:unhideWhenUsed="0"/>
+    <w:lsdException w:name="Medium Grid 2 Accent 4" w:semiHidden="0" w:uiPriority="68" w:unhideWhenUsed="0"/>
+    <w:lsdException w:name="Medium Grid 3 Accent 4" w:semiHidden="0" w:uiPriority="69" w:unhideWhenUsed="0"/>
+    <w:lsdException w:name="Dark List Accent 4" w:semiHidden="0" w:uiPriority="70" w:unhideWhenUsed="0"/>
+    <w:lsdException w:name="Colorful Shading Accent 4" w:semiHidden="0" w:uiPriority="71" w:unhideWhenUsed="0"/>
+    <w:lsdException w:name="Colorful List Accent 4" w:semiHidden="0" w:uiPriority="72" w:unhideWhenUsed="0"/>
+    <w:lsdException w:name="Colorful Grid Accent 4" w:semiHidden="0" w:uiPriority="73" w:unhideWhenUsed="0"/>
+    <w:lsdException w:name="Light Shading Accent 5" w:semiHidden="0" w:uiPriority="60" w:unhideWhenUsed="0"/>
+    <w:lsdException w:name="Light List Accent 5" w:semiHidden="0" w:uiPriority="61" w:unhideWhenUsed="0"/>
+    <w:lsdException w:name="Light Grid Accent 5" w:semiHidden="0" w:uiPriority="62" w:unhideWhenUsed="0"/>
+    <w:lsdException w:name="Medium Shading 1 Accent 5" w:semiHidden="0" w:uiPriority="63" w:unhideWhenUsed="0"/>
+    <w:lsdException w:name="Medium Shading 2 Accent 5" w:semiHidden="0" w:uiPriority="64" w:unhideWhenUsed="0"/>
+    <w:lsdException w:name="Medium List 1 Accent 5" w:semiHidden="0" w:uiPriority="65" w:unhideWhenUsed="0"/>
+    <w:lsdException w:name="Medium List 2 Accent 5" w:semiHidden="0" w:uiPriority="66" w:unhideWhenUsed="0"/>
+    <w:lsdException w:name="Medium Grid 1 Accent 5" w:semiHidden="0" w:uiPriority="67" w:unhideWhenUsed="0"/>
+    <w:lsdException w:name="Medium Grid 2 Accent 5" w:semiHidden="0" w:uiPriority="68" w:unhideWhenUsed="0"/>
+    <w:lsdException w:name="Medium Grid 3 Accent 5" w:semiHidden="0" w:uiPriority="69" w:unhideWhenUsed="0"/>
+    <w:lsdException w:name="Dark List Accent 5" w:semiHidden="0" w:uiPriority="70" w:unhideWhenUsed="0"/>
+    <w:lsdException w:name="Colorful Shading Accent 5" w:semiHidden="0" w:uiPriority="71" w:unhideWhenUsed="0"/>
+    <w:lsdException w:name="Colorful List Accent 5" w:semiHidden="0" w:uiPriority="72" w:unhideWhenUsed="0"/>
+    <w:lsdException w:name="Colorful Grid Accent 5" w:semiHidden="0" w:uiPriority="73" w:unhideWhenUsed="0"/>
+    <w:lsdException w:name="Light Shading Accent 6" w:semiHidden="0" w:uiPriority="60" w:unhideWhenUsed="0"/>
+    <w:lsdException w:name="Light List Accent 6" w:semiHidden="0" w:uiPriority="61" w:unhideWhenUsed="0"/>
+    <w:lsdException w:name="Light Grid Accent 6" w:semiHidden="0" w:uiPriority="62" w:unhideWhenUsed="0"/>
+    <w:lsdException w:name="Medium Shading 1 Accent 6" w:semiHidden="0" w:uiPriority="63" w:unhideWhenUsed="0"/>
+    <w:lsdException w:name="Medium Shading 2 Accent 6" w:semiHidden="0" w:uiPriority="64" w:unhideWhenUsed="0"/>
+    <w:lsdException w:name="Medium List 1 Accent 6" w:semiHidden="0" w:uiPriority="65" w:unhideWhenUsed="0"/>
+    <w:lsdException w:name="Medium List 2 Accent 6" w:semiHidden="0" w:uiPriority="66" w:unhideWhenUsed="0"/>
+    <w:lsdException w:name="Medium Grid 1 Accent 6" w:semiHidden="0" w:uiPriority="67" w:unhideWhenUsed="0"/>
+    <w:lsdException w:name="Medium Grid 2 Accent 6" w:semiHidden="0" w:uiPriority="68" w:unhideWhenUsed="0"/>
+    <w:lsdException w:name="Medium Grid 3 Accent 6" w:semiHidden="0" w:uiPriority="69" w:unhideWhenUsed="0"/>
+    <w:lsdException w:name="Dark List Accent 6" w:semiHidden="0" w:uiPriority="70" w:unhideWhenUsed="0"/>
+    <w:lsdException w:name="Colorful Shading Accent 6" w:semiHidden="0" w:uiPriority="71" w:unhideWhenUsed="0"/>
+    <w:lsdException w:name="Colorful List Accent 6" w:semiHidden="0" w:uiPriority="72" w:unhideWhenUsed="0"/>
+    <w:lsdException w:name="Colorful Grid Accent 6" w:semiHidden="0" w:uiPriority="73" w:unhideWhenUsed="0"/>
+    <w:lsdException w:name="Subtle Emphasis" w:semiHidden="0" w:uiPriority="19" w:unhideWhenUsed="0" w:qFormat="1"/>
+    <w:lsdException w:name="Intense Emphasis" w:semiHidden="0" w:uiPriority="21" w:unhideWhenUsed="0" w:qFormat="1"/>
+    <w:lsdException w:name="Subtle Reference" w:semiHidden="0" w:uiPriority="31" w:unhideWhenUsed="0" w:qFormat="1"/>
+    <w:lsdException w:name="Intense Reference" w:semiHidden="0" w:uiPriority="32" w:unhideWhenUsed="0" w:qFormat="1"/>
+    <w:lsdException w:name="Book Title" w:semiHidden="0" w:uiPriority="33" w:unhideWhenUsed="0" w:qFormat="1"/>
+    <w:lsdException w:name="Bibliography" w:uiPriority="37"/>
+    <w:lsdException w:name="TOC Heading" w:uiPriority="39" w:qFormat="1"/>
+  </w:latentStyles>
+  <w:style w:type="paragraph" w:default="1" w:styleId="Normal">
+    <w:name w:val="Normal"/>
+    <w:qFormat/>
+  </w:style>
+  <w:style w:type="character" w:default="1" w:styleId="Fontepargpadro">
+    <w:name w:val="Default Paragraph Font"/>
+    <w:uiPriority w:val="1"/>
+    <w:semiHidden/>
+    <w:unhideWhenUsed/>
+  </w:style>
+  <w:style w:type="table" w:default="1" w:styleId="Tabelanormal">
+    <w:name w:val="Normal Table"/>
+    <w:uiPriority w:val="99"/>
+    <w:semiHidden/>
+    <w:unhideWhenUsed/>
+    <w:tblPr>
+      <w:tblInd w:w="0" w:type="dxa"/>
+      <w:tblCellMar>
+        <w:top w:w="0" w:type="dxa"/>
+        <w:left w:w="108" w:type="dxa"/>
+        <w:bottom w:w="0" w:type="dxa"/>
+        <w:right w:w="108" w:type="dxa"/>
+      </w:tblCellMar>
+    </w:tblPr>
+  </w:style>
+  <w:style w:type="numbering" w:default="1" w:styleId="Semlista">
+    <w:name w:val="No List"/>
+    <w:uiPriority w:val="99"/>
+    <w:semiHidden/>
+    <w:unhideWhenUsed/>
   </w:style>
 </w:styles>
 </file>
@@ -5499,7 +5731,7 @@
 </file>
 
 <file path=customXml/itemProps1.xml><?xml version="1.0" encoding="utf-8"?>
-<ds:datastoreItem xmlns:ds="http://schemas.openxmlformats.org/officeDocument/2006/customXml" ds:itemID="{803A03BB-35DD-43EA-82DD-C821353D4972}">
+<ds:datastoreItem xmlns:ds="http://schemas.openxmlformats.org/officeDocument/2006/customXml" ds:itemID="{A63E7830-0301-46CB-9004-2CDD4E56E10E}">
   <ds:schemaRefs>
     <ds:schemaRef ds:uri="http://schemas.openxmlformats.org/officeDocument/2006/bibliography"/>
   </ds:schemaRefs>

</xml_diff>